<commit_message>
Update Status for next meeting
</commit_message>
<xml_diff>
--- a/MicroscopicViews/Status2012-11-12.docx
+++ b/MicroscopicViews/Status2012-11-12.docx
@@ -5,6 +5,7 @@
     <w:p>
       <w:pPr>
         <w:pStyle w:val="Heading3"/>
+        <w:spacing w:before="0"/>
         <w:jc w:val="center"/>
       </w:pPr>
       <w:r>
@@ -18,17 +19,6 @@
       </w:r>
       <w:r>
         <w:t>, 2012</w:t>
-      </w:r>
-    </w:p>
-    <w:p>
-      <w:pPr>
-        <w:tabs>
-          <w:tab w:val="left" w:pos="4414"/>
-        </w:tabs>
-        <w:spacing w:after="0"/>
-      </w:pPr>
-      <w:r>
-        <w:tab/>
       </w:r>
     </w:p>
     <w:p>
@@ -59,7 +49,7 @@
           <w:numId w:val="7"/>
         </w:numPr>
         <w:spacing w:after="0"/>
-        <w:ind w:left="1080"/>
+        <w:ind w:left="720"/>
       </w:pPr>
       <w:r>
         <w:t>The tele</w:t>
@@ -77,15 +67,7 @@
         <w:t xml:space="preserve">  </w:t>
       </w:r>
       <w:r>
-        <w:t>Another problem was that 8 subjects had illegal birthdays (</w:t>
-      </w:r>
-      <w:proofErr w:type="spellStart"/>
-      <w:r>
-        <w:t>eg</w:t>
-      </w:r>
-      <w:proofErr w:type="spellEnd"/>
-      <w:r>
-        <w:t>, Feb 31).</w:t>
+        <w:t>Another problem was that 8 subjects had illegal birthdays (eg, Feb 31).</w:t>
       </w:r>
     </w:p>
     <w:p>
@@ -96,7 +78,7 @@
           <w:numId w:val="7"/>
         </w:numPr>
         <w:spacing w:after="0"/>
-        <w:ind w:left="1080"/>
+        <w:ind w:left="720"/>
       </w:pPr>
       <w:r>
         <w:t xml:space="preserve">The </w:t>
@@ -134,7 +116,7 @@
           <w:numId w:val="7"/>
         </w:numPr>
         <w:spacing w:after="0"/>
-        <w:ind w:left="1080"/>
+        <w:ind w:left="720"/>
       </w:pPr>
       <w:r>
         <w:t>The</w:t>
@@ -150,33 +132,8 @@
           <w:rFonts w:ascii="Consolas" w:hAnsi="Consolas" w:cs="Consolas"/>
           <w:sz w:val="20"/>
         </w:rPr>
-        <w:t xml:space="preserve">Both say MZ in 1994; both say brothers in roster; both say share </w:t>
-      </w:r>
-      <w:proofErr w:type="spellStart"/>
-      <w:r>
-        <w:rPr>
-          <w:rFonts w:ascii="Consolas" w:hAnsi="Consolas" w:cs="Consolas"/>
-          <w:sz w:val="20"/>
-        </w:rPr>
-        <w:t>biomom</w:t>
-      </w:r>
-      <w:proofErr w:type="spellEnd"/>
-      <w:r>
-        <w:rPr>
-          <w:rFonts w:ascii="Consolas" w:hAnsi="Consolas" w:cs="Consolas"/>
-          <w:sz w:val="20"/>
-        </w:rPr>
-        <w:t xml:space="preserve"> &amp; </w:t>
-      </w:r>
-      <w:proofErr w:type="spellStart"/>
-      <w:r>
-        <w:rPr>
-          <w:rFonts w:ascii="Consolas" w:hAnsi="Consolas" w:cs="Consolas"/>
-          <w:sz w:val="20"/>
-        </w:rPr>
-        <w:t>biodad</w:t>
-      </w:r>
-      <w:proofErr w:type="spellEnd"/>
+        <w:t>Both say MZ in 1994; both say brothers in roster; both say share biomom &amp; biodad</w:t>
+      </w:r>
       <w:r>
         <w:t>”</w:t>
       </w:r>
@@ -184,7 +141,7 @@
     <w:tbl>
       <w:tblPr>
         <w:tblW w:w="9350" w:type="dxa"/>
-        <w:tblInd w:w="1440" w:type="dxa"/>
+        <w:tblInd w:w="1080" w:type="dxa"/>
         <w:tblBorders>
           <w:top w:val="single" w:sz="4" w:space="0" w:color="auto"/>
           <w:left w:val="single" w:sz="4" w:space="0" w:color="auto"/>
@@ -283,7 +240,6 @@
                 <w:color w:val="000000"/>
               </w:rPr>
             </w:pPr>
-            <w:proofErr w:type="spellStart"/>
             <w:r>
               <w:rPr>
                 <w:rFonts w:ascii="Calibri" w:eastAsia="Times New Roman" w:hAnsi="Calibri" w:cs="Calibri"/>
@@ -291,7 +247,6 @@
               </w:rPr>
               <w:t>IsMz</w:t>
             </w:r>
-            <w:proofErr w:type="spellEnd"/>
           </w:p>
         </w:tc>
         <w:tc>
@@ -314,7 +269,6 @@
                 <w:color w:val="000000"/>
               </w:rPr>
             </w:pPr>
-            <w:proofErr w:type="spellStart"/>
             <w:r>
               <w:rPr>
                 <w:rFonts w:ascii="Calibri" w:eastAsia="Times New Roman" w:hAnsi="Calibri" w:cs="Calibri"/>
@@ -322,7 +276,6 @@
               </w:rPr>
               <w:t>DobDifference</w:t>
             </w:r>
-            <w:proofErr w:type="spellEnd"/>
             <w:r>
               <w:rPr>
                 <w:rFonts w:ascii="Calibri" w:eastAsia="Times New Roman" w:hAnsi="Calibri" w:cs="Calibri"/>
@@ -359,7 +312,6 @@
                 <w:color w:val="000000"/>
               </w:rPr>
             </w:pPr>
-            <w:proofErr w:type="spellStart"/>
             <w:r>
               <w:rPr>
                 <w:rFonts w:ascii="Calibri" w:eastAsia="Times New Roman" w:hAnsi="Calibri" w:cs="Calibri"/>
@@ -367,7 +319,6 @@
               </w:rPr>
               <w:t>BirthSubject</w:t>
             </w:r>
-            <w:proofErr w:type="spellEnd"/>
             <w:r>
               <w:rPr>
                 <w:rFonts w:ascii="Calibri" w:eastAsia="Times New Roman" w:hAnsi="Calibri" w:cs="Calibri"/>
@@ -375,7 +326,6 @@
               </w:rPr>
               <w:br/>
             </w:r>
-            <w:proofErr w:type="spellStart"/>
             <w:r>
               <w:rPr>
                 <w:rFonts w:ascii="Calibri" w:eastAsia="Times New Roman" w:hAnsi="Calibri" w:cs="Calibri"/>
@@ -383,7 +333,6 @@
               </w:rPr>
               <w:t>CountyEqual</w:t>
             </w:r>
-            <w:proofErr w:type="spellEnd"/>
           </w:p>
         </w:tc>
         <w:tc>
@@ -406,7 +355,6 @@
                 <w:color w:val="000000"/>
               </w:rPr>
             </w:pPr>
-            <w:proofErr w:type="spellStart"/>
             <w:r>
               <w:rPr>
                 <w:rFonts w:ascii="Calibri" w:eastAsia="Times New Roman" w:hAnsi="Calibri" w:cs="Calibri"/>
@@ -414,7 +362,6 @@
               </w:rPr>
               <w:t>BirthSubject</w:t>
             </w:r>
-            <w:proofErr w:type="spellEnd"/>
             <w:r>
               <w:rPr>
                 <w:rFonts w:ascii="Calibri" w:eastAsia="Times New Roman" w:hAnsi="Calibri" w:cs="Calibri"/>
@@ -422,7 +369,6 @@
               </w:rPr>
               <w:br/>
             </w:r>
-            <w:proofErr w:type="spellStart"/>
             <w:r>
               <w:rPr>
                 <w:rFonts w:ascii="Calibri" w:eastAsia="Times New Roman" w:hAnsi="Calibri" w:cs="Calibri"/>
@@ -430,7 +376,6 @@
               </w:rPr>
               <w:t>StateEqual</w:t>
             </w:r>
-            <w:proofErr w:type="spellEnd"/>
           </w:p>
         </w:tc>
       </w:tr>
@@ -2227,6 +2172,7 @@
     <w:p>
       <w:pPr>
         <w:pStyle w:val="List2"/>
+        <w:ind w:left="720"/>
       </w:pPr>
       <w:r>
         <w:t xml:space="preserve">The </w:t>
@@ -2253,15 +2199,7 @@
         <w:t xml:space="preserve">‘Related=NULL’.  Watch out Nate Silver.  </w:t>
       </w:r>
       <w:r>
-        <w:t xml:space="preserve">Their </w:t>
-      </w:r>
-      <w:proofErr w:type="spellStart"/>
-      <w:r>
-        <w:t>nonsequential</w:t>
-      </w:r>
-      <w:proofErr w:type="spellEnd"/>
-      <w:r>
-        <w:t xml:space="preserve"> IDs (</w:t>
+        <w:t>Their nonsequential IDs (</w:t>
       </w:r>
       <w:r>
         <w:t>422400</w:t>
@@ -2294,15 +2232,7 @@
         <w:t xml:space="preserve">likely to be twins.  </w:t>
       </w:r>
       <w:r>
-        <w:t xml:space="preserve">Of the remaining 17 DZ pairs, all but one had </w:t>
-      </w:r>
-      <w:proofErr w:type="spellStart"/>
-      <w:r>
-        <w:t>nonmissing</w:t>
-      </w:r>
-      <w:proofErr w:type="spellEnd"/>
-      <w:r>
-        <w:t xml:space="preserve"> values for county of birth, and </w:t>
+        <w:t xml:space="preserve">Of the remaining 17 DZ pairs, all but one had nonmissing values for county of birth, and </w:t>
       </w:r>
       <w:r>
         <w:t>the counties of the other 16 agreed.</w:t>
@@ -2311,6 +2241,7 @@
     <w:p>
       <w:pPr>
         <w:pStyle w:val="List2"/>
+        <w:ind w:left="720"/>
       </w:pPr>
       <w:r>
         <w:t xml:space="preserve">There </w:t>
@@ -2343,15 +2274,7 @@
         <w:t xml:space="preserve"> of them have answered surveys since 1990 (Gen1 Twin items were 1994).</w:t>
       </w:r>
       <w:r>
-        <w:t xml:space="preserve">  Fortunately, these 14 Gen1Housemates affect only 5 Gen2Cousins.  One Gen1 pair had 1 kid each.  One Gen1 pair had 2 kids each.  None of the other 12 Gen1 pairs both have children in the </w:t>
-      </w:r>
-      <w:proofErr w:type="spellStart"/>
-      <w:r>
-        <w:t>Nlsy</w:t>
-      </w:r>
-      <w:proofErr w:type="spellEnd"/>
-      <w:r>
-        <w:t xml:space="preserve"> records</w:t>
+        <w:t xml:space="preserve">  Fortunately, these 14 Gen1Housemates affect only 5 Gen2Cousins.  One Gen1 pair had 1 kid each.  One Gen1 pair had 2 kids each.  None of the other 12 Gen1 pairs both have children in the Nlsy records</w:t>
       </w:r>
       <w:r>
         <w:t xml:space="preserve"> (7 of the 14 pairs are male-male; 7 are female-female)</w:t>
@@ -2363,6 +2286,7 @@
     <w:p>
       <w:pPr>
         <w:pStyle w:val="List2"/>
+        <w:ind w:left="720"/>
       </w:pPr>
       <w:r>
         <w:t xml:space="preserve">The </w:t>
@@ -2402,77 +2326,36 @@
           <w:rFonts w:ascii="Consolas" w:hAnsi="Consolas" w:cs="Consolas"/>
           <w:sz w:val="20"/>
         </w:rPr>
-        <w:t xml:space="preserve">No twin listed in 1994; Both say sisters in roster; 110300 says share </w:t>
-      </w:r>
-      <w:proofErr w:type="spellStart"/>
+        <w:t>No twin listed in 1994; Both say sisters in roster; 110300 says share biomom&amp;biodad; 110400 didn't answer 2006 &amp; 2008 survey</w:t>
+      </w:r>
+      <w:r>
+        <w:t xml:space="preserve">”  The </w:t>
+      </w:r>
+      <w:r>
+        <w:t xml:space="preserve">second </w:t>
+      </w:r>
+      <w:r>
+        <w:t xml:space="preserve">pair </w:t>
+      </w:r>
+      <w:r>
+        <w:t>(that affects</w:t>
+      </w:r>
+      <w:r>
+        <w:t xml:space="preserve"> 4 Gen2Cousins</w:t>
+      </w:r>
+      <w:r>
+        <w:t>)</w:t>
+      </w:r>
+      <w:r>
+        <w:t xml:space="preserve"> say “</w:t>
+      </w:r>
       <w:r>
         <w:rPr>
           <w:rFonts w:ascii="Consolas" w:hAnsi="Consolas" w:cs="Consolas"/>
           <w:sz w:val="20"/>
         </w:rPr>
-        <w:t>biomom&amp;biodad</w:t>
-      </w:r>
-      <w:proofErr w:type="spellEnd"/>
-      <w:r>
-        <w:rPr>
-          <w:rFonts w:ascii="Consolas" w:hAnsi="Consolas" w:cs="Consolas"/>
-          <w:sz w:val="20"/>
-        </w:rPr>
-        <w:t>; 110400 didn't answer 2006 &amp; 2008 survey</w:t>
-      </w:r>
-      <w:r>
-        <w:t xml:space="preserve">”  The </w:t>
-      </w:r>
-      <w:r>
-        <w:t xml:space="preserve">second </w:t>
-      </w:r>
-      <w:r>
-        <w:t xml:space="preserve">pair </w:t>
-      </w:r>
-      <w:r>
-        <w:t>(that affects</w:t>
-      </w:r>
-      <w:r>
-        <w:t xml:space="preserve"> 4 Gen2Cousins</w:t>
-      </w:r>
-      <w:r>
-        <w:t>)</w:t>
-      </w:r>
-      <w:r>
-        <w:t xml:space="preserve"> say “</w:t>
-      </w:r>
-      <w:r>
-        <w:rPr>
-          <w:rFonts w:ascii="Consolas" w:hAnsi="Consolas" w:cs="Consolas"/>
-          <w:sz w:val="20"/>
-        </w:rPr>
-        <w:t xml:space="preserve">598500 says MZ, 598600 says DZ in 1994; both says sisters in roster; both say share </w:t>
-      </w:r>
-      <w:proofErr w:type="spellStart"/>
-      <w:r>
-        <w:rPr>
-          <w:rFonts w:ascii="Consolas" w:hAnsi="Consolas" w:cs="Consolas"/>
-          <w:sz w:val="20"/>
-        </w:rPr>
-        <w:t>biomom</w:t>
-      </w:r>
-      <w:proofErr w:type="spellEnd"/>
-      <w:r>
-        <w:rPr>
-          <w:rFonts w:ascii="Consolas" w:hAnsi="Consolas" w:cs="Consolas"/>
-          <w:sz w:val="20"/>
-        </w:rPr>
-        <w:t xml:space="preserve"> &amp; </w:t>
-      </w:r>
-      <w:proofErr w:type="spellStart"/>
-      <w:r>
-        <w:rPr>
-          <w:rFonts w:ascii="Consolas" w:hAnsi="Consolas" w:cs="Consolas"/>
-          <w:sz w:val="20"/>
-        </w:rPr>
-        <w:t>biodad</w:t>
-      </w:r>
-      <w:proofErr w:type="spellEnd"/>
+        <w:t>598500 says MZ, 598600 says DZ in 1994; both says sisters in roster; both say share biomom &amp; biodad</w:t>
+      </w:r>
       <w:r>
         <w:t>”.</w:t>
       </w:r>
@@ -2480,6 +2363,7 @@
     <w:p>
       <w:pPr>
         <w:pStyle w:val="List2"/>
+        <w:ind w:left="720"/>
       </w:pPr>
       <w:r>
         <w:t xml:space="preserve">What do you want to do/recommend for these last two?  It </w:t>
@@ -2488,15 +2372,7 @@
         <w:t>may be problematic</w:t>
       </w:r>
       <w:r>
-        <w:t xml:space="preserve"> to assign R=.75.  That would create groups that are too small to estimate with </w:t>
-      </w:r>
-      <w:proofErr w:type="spellStart"/>
-      <w:r>
-        <w:t>multigroup</w:t>
-      </w:r>
-      <w:proofErr w:type="spellEnd"/>
-      <w:r>
-        <w:t xml:space="preserve"> SEM.  I vote that we recommend that researchers drop the two Gen1Housemates and five Gen2Cousins.</w:t>
+        <w:t xml:space="preserve"> to assign R=.75.  That would create groups that are too small to estimate with multigroup SEM.  I vote that we recommend that researchers drop the two Gen1Housemates and five Gen2Cousins.</w:t>
       </w:r>
       <w:r>
         <w:t xml:space="preserve">  Dropping the other MZ=255 pairs isn’t a hard argument, since few of them even have values on other variables.</w:t>
@@ -2505,6 +2381,7 @@
     <w:p>
       <w:pPr>
         <w:pStyle w:val="List2"/>
+        <w:ind w:left="720"/>
       </w:pPr>
       <w:r>
         <w:t>Working backwards, there was only one Gen1 pair that had a DOB difference of 0 days that we didn’t have R≥0.5.</w:t>
@@ -2519,31 +2396,7 @@
         <w:t xml:space="preserve"> were coded as R=.375)</w:t>
       </w:r>
       <w:r>
-        <w:t xml:space="preserve">.  I don’t know what to do with them.  They agree the share </w:t>
-      </w:r>
-      <w:proofErr w:type="spellStart"/>
-      <w:r>
-        <w:t>biomom</w:t>
-      </w:r>
-      <w:proofErr w:type="spellEnd"/>
-      <w:r>
-        <w:t xml:space="preserve">; they disagree about </w:t>
-      </w:r>
-      <w:proofErr w:type="spellStart"/>
-      <w:r>
-        <w:t>biodad</w:t>
-      </w:r>
-      <w:proofErr w:type="spellEnd"/>
-      <w:r>
-        <w:t xml:space="preserve">.  If the mom/dad disagreement were switched, I’d use the DOB difference to override the </w:t>
-      </w:r>
-      <w:proofErr w:type="spellStart"/>
-      <w:r>
-        <w:t>biomom</w:t>
-      </w:r>
-      <w:proofErr w:type="spellEnd"/>
-      <w:r>
-        <w:t xml:space="preserve"> disagreement.</w:t>
+        <w:t>.  I don’t know what to do with them.  They agree the share biomom; they disagree about biodad.  If the mom/dad disagreement were switched, I’d use the DOB difference to override the biomom disagreement.</w:t>
       </w:r>
       <w:r>
         <w:t xml:space="preserve">  Oh well, I’m glad there’s only one pair with DOB difference=0, and we still have a good reason not to overturn our R with the new geocode info.</w:t>
@@ -2552,12 +2405,12 @@
     <w:p>
       <w:pPr>
         <w:pStyle w:val="List2"/>
+        <w:ind w:left="720"/>
         <w:rPr>
           <w:color w:val="7030A0"/>
         </w:rPr>
       </w:pPr>
       <w:r>
-        <w:lastRenderedPageBreak/>
         <w:t xml:space="preserve">I’m happy with the Geocode excursion.  It affected </w:t>
       </w:r>
       <w:r>
@@ -2582,16 +2435,11 @@
         <w:t>an</w:t>
       </w:r>
       <w:r>
+        <w:t xml:space="preserve"> overidentified</w:t>
+      </w:r>
+      <w:r>
         <w:t xml:space="preserve"> </w:t>
       </w:r>
-      <w:proofErr w:type="spellStart"/>
-      <w:r>
-        <w:t>overidentified</w:t>
-      </w:r>
-      <w:proofErr w:type="spellEnd"/>
-      <w:r>
-        <w:t xml:space="preserve"> </w:t>
-      </w:r>
       <w:r>
         <w:t xml:space="preserve">classification </w:t>
       </w:r>
@@ -2614,30 +2462,14 @@
         <w:rPr>
           <w:color w:val="7030A0"/>
         </w:rPr>
-        <w:t xml:space="preserve">Using </w:t>
-      </w:r>
-      <w:proofErr w:type="spellStart"/>
+        <w:t xml:space="preserve">Using DobDiference, we demoted 3 .75s and three .50s to R=0.  </w:t>
+      </w:r>
       <w:r>
         <w:rPr>
           <w:color w:val="7030A0"/>
         </w:rPr>
-        <w:t>DobDiference</w:t>
-      </w:r>
-      <w:proofErr w:type="spellEnd"/>
-      <w:r>
-        <w:rPr>
-          <w:color w:val="7030A0"/>
-        </w:rPr>
-        <w:t xml:space="preserve">, we demoted 3 .75s and three .50s to R=0.  </w:t>
-      </w:r>
-      <w:r>
-        <w:rPr>
-          <w:color w:val="7030A0"/>
-        </w:rPr>
         <w:t>Tiny</w:t>
       </w:r>
-      <w:bookmarkStart w:id="0" w:name="_GoBack"/>
-      <w:bookmarkEnd w:id="0"/>
       <w:r>
         <w:rPr>
           <w:color w:val="7030A0"/>
@@ -2670,7 +2502,6 @@
         </w:rPr>
         <w:t xml:space="preserve">=.69.  The </w:t>
       </w:r>
-      <w:proofErr w:type="spellStart"/>
       <w:r>
         <w:rPr>
           <w:i/>
@@ -2682,31 +2513,25 @@
         <w:rPr>
           <w:color w:val="7030A0"/>
         </w:rPr>
-        <w:t>s</w:t>
-      </w:r>
-      <w:proofErr w:type="spellEnd"/>
+        <w:t>s for R=.5 and 1 are .44 and .90; the midpoint is .67.</w:t>
+      </w:r>
       <w:r>
         <w:rPr>
           <w:color w:val="7030A0"/>
         </w:rPr>
-        <w:t xml:space="preserve"> for R=.5 and 1 are .44 and .90; the midpoint is .67.</w:t>
+        <w:t xml:space="preserve">  </w:t>
       </w:r>
       <w:r>
         <w:rPr>
           <w:color w:val="7030A0"/>
         </w:rPr>
-        <w:t xml:space="preserve">  </w:t>
+        <w:t xml:space="preserve">However, </w:t>
       </w:r>
       <w:r>
         <w:rPr>
           <w:color w:val="7030A0"/>
         </w:rPr>
-        <w:t xml:space="preserve">However, </w:t>
-      </w:r>
-      <w:r>
-        <w:rPr>
-          <w:color w:val="7030A0"/>
-        </w:rPr>
+        <w:lastRenderedPageBreak/>
         <w:t xml:space="preserve">with the five demotions </w:t>
       </w:r>
       <w:r>
@@ -2801,6 +2626,7 @@
     <w:p>
       <w:pPr>
         <w:pStyle w:val="List2"/>
+        <w:ind w:left="720"/>
       </w:pPr>
       <w:r>
         <w:t>I’m content with the two pieces of information we’re leaving on the table.  First, we’re leaving the county assignments alone (and not digging into geographic distance to address the occasions that they went to a hospital in a nearby county).  At most that would affect 4 out of 43 pairs.</w:t>
@@ -2827,29 +2653,13 @@
         <w:t>d</w:t>
       </w:r>
       <w:r>
-        <w:t xml:space="preserve"> selectively truncate the days for only the 8 subjects with illegal DOBs.  I’ll be more selective if we have to run again, but I don’t see the benefit at our current point.</w:t>
-      </w:r>
-    </w:p>
-    <w:p>
-      <w:pPr>
-        <w:pStyle w:val="ListParagraph"/>
-        <w:numPr>
-          <w:ilvl w:val="1"/>
-          <w:numId w:val="7"/>
-        </w:numPr>
-        <w:spacing w:after="0"/>
-        <w:ind w:left="1080"/>
-      </w:pPr>
-      <w:r>
-        <w:t xml:space="preserve">I’m going to use it to disambiguate Gen1 siblings now, where DOB and </w:t>
-      </w:r>
-      <w:proofErr w:type="spellStart"/>
-      <w:r>
-        <w:t>BirthCounty</w:t>
-      </w:r>
-      <w:proofErr w:type="spellEnd"/>
-      <w:r>
-        <w:t xml:space="preserve"> don’t do anything.</w:t>
+        <w:t xml:space="preserve"> selectively truncate the days for only the 8 subjects with illegal DOBs</w:t>
+      </w:r>
+      <w:r>
+        <w:t>; none of those 8 are MZ candidates</w:t>
+      </w:r>
+      <w:r>
+        <w:t>.  I’ll be more selective if we have to run again, but I don’t see the benefit at our current point.</w:t>
       </w:r>
     </w:p>
     <w:p>
@@ -3386,6 +3196,7 @@
     <w:p>
       <w:pPr>
         <w:pStyle w:val="List2"/>
+        <w:ind w:left="720"/>
       </w:pPr>
       <w:r>
         <w:t xml:space="preserve">These variables were </w:t>
@@ -3400,6 +3211,7 @@
     <w:p>
       <w:pPr>
         <w:pStyle w:val="List2"/>
+        <w:ind w:left="720"/>
       </w:pPr>
       <w:r>
         <w:t>Most of the</w:t>
@@ -3420,23 +3232,7 @@
         <w:t xml:space="preserve"> birthplaces) </w:t>
       </w:r>
       <w:r>
-        <w:t xml:space="preserve">had at least one subject say they shared both </w:t>
-      </w:r>
-      <w:proofErr w:type="spellStart"/>
-      <w:r>
-        <w:t>Biomom</w:t>
-      </w:r>
-      <w:proofErr w:type="spellEnd"/>
-      <w:r>
-        <w:t xml:space="preserve"> &amp; </w:t>
-      </w:r>
-      <w:proofErr w:type="spellStart"/>
-      <w:r>
-        <w:t>Biodad</w:t>
-      </w:r>
-      <w:proofErr w:type="spellEnd"/>
-      <w:r>
-        <w:t xml:space="preserve"> items in 2006; not one of </w:t>
+        <w:t xml:space="preserve">had at least one subject say they shared both Biomom &amp; Biodad items in 2006; not one of </w:t>
       </w:r>
       <w:r>
         <w:t xml:space="preserve">these subjects contradicted the other (but some </w:t>
@@ -3454,6 +3250,7 @@
     <w:p>
       <w:pPr>
         <w:pStyle w:val="List2"/>
+        <w:ind w:left="720"/>
       </w:pPr>
       <w:r>
         <w:t>Most of the</w:t>
@@ -3468,23 +3265,7 @@
         <w:t>only one</w:t>
       </w:r>
       <w:r>
-        <w:t xml:space="preserve"> </w:t>
-      </w:r>
-      <w:proofErr w:type="spellStart"/>
-      <w:r>
-        <w:t>Biomom</w:t>
-      </w:r>
-      <w:proofErr w:type="spellEnd"/>
-      <w:r>
-        <w:t xml:space="preserve"> &amp; </w:t>
-      </w:r>
-      <w:proofErr w:type="spellStart"/>
-      <w:r>
-        <w:t>Biodad</w:t>
-      </w:r>
-      <w:proofErr w:type="spellEnd"/>
-      <w:r>
-        <w:t xml:space="preserve"> items in 2006; not one of these subjects </w:t>
+        <w:t xml:space="preserve"> Biomom &amp; Biodad items in 2006; not one of these subjects </w:t>
       </w:r>
       <w:r>
         <w:t>contradicted the other (but some were missing</w:t>
@@ -3496,6 +3277,7 @@
     <w:p>
       <w:pPr>
         <w:pStyle w:val="List2"/>
+        <w:ind w:left="720"/>
       </w:pPr>
       <w:r>
         <w:rPr>
@@ -3509,34 +3291,19 @@
         <w:t xml:space="preserve">I'm strongly leaning towards letting the 2006 explicit items trump the 1979 implicit birthplace items.  </w:t>
       </w:r>
       <w:r>
-        <w:t xml:space="preserve">I don’t want the Gen1-reported 1979 Gen0 </w:t>
-      </w:r>
-      <w:proofErr w:type="spellStart"/>
-      <w:r>
-        <w:t>BirthState</w:t>
-      </w:r>
-      <w:proofErr w:type="spellEnd"/>
-      <w:r>
-        <w:t xml:space="preserve"> items to override the 2006 explicit items; I’m </w:t>
+        <w:t xml:space="preserve">I don’t want the Gen1-reported 1979 Gen0 BirthState items to override the 2006 explicit items; I’m </w:t>
       </w:r>
       <w:r>
         <w:t>less</w:t>
       </w:r>
       <w:r>
-        <w:t xml:space="preserve"> sure about </w:t>
-      </w:r>
-      <w:proofErr w:type="spellStart"/>
-      <w:r>
-        <w:t>BirthCountry</w:t>
-      </w:r>
-      <w:proofErr w:type="spellEnd"/>
-      <w:r>
-        <w:t>.</w:t>
+        <w:t xml:space="preserve"> sure about BirthCountry.</w:t>
       </w:r>
     </w:p>
     <w:p>
       <w:pPr>
         <w:pStyle w:val="List2"/>
+        <w:ind w:left="720"/>
       </w:pPr>
       <w:r>
         <w:rPr>
@@ -3559,32 +3326,13 @@
           <w:sz w:val="20"/>
           <w:szCs w:val="20"/>
         </w:rPr>
-        <w:t xml:space="preserve">in principle, I'll have a hard time feeling good about much of anything trumping the </w:t>
-      </w:r>
-      <w:proofErr w:type="spellStart"/>
-      <w:r>
-        <w:rPr>
-          <w:rFonts w:ascii="Tahoma" w:hAnsi="Tahoma" w:cs="Tahoma"/>
-          <w:color w:val="000000"/>
-          <w:sz w:val="20"/>
-          <w:szCs w:val="20"/>
-        </w:rPr>
-        <w:t>explicits</w:t>
-      </w:r>
-      <w:proofErr w:type="spellEnd"/>
-      <w:r>
-        <w:rPr>
-          <w:rFonts w:ascii="Tahoma" w:hAnsi="Tahoma" w:cs="Tahoma"/>
-          <w:color w:val="000000"/>
-          <w:sz w:val="20"/>
-          <w:szCs w:val="20"/>
-        </w:rPr>
-        <w:t>, if it's just one-on-one</w:t>
+        <w:t>in principle, I'll have a hard time feeling good about much of anything trumping the explicits, if it's just one-on-one</w:t>
       </w:r>
     </w:p>
     <w:p>
       <w:pPr>
         <w:pStyle w:val="List2"/>
+        <w:ind w:left="720"/>
       </w:pPr>
       <w:r>
         <w:rPr>
@@ -3634,28 +3382,13 @@
     <w:p>
       <w:pPr>
         <w:pStyle w:val="List2"/>
+        <w:ind w:left="720"/>
       </w:pPr>
       <w:r>
         <w:t>Furthermore, I'm still unsure how reliable the item is</w:t>
       </w:r>
       <w:r>
-        <w:t xml:space="preserve"> (although Gen0 </w:t>
-      </w:r>
-      <w:proofErr w:type="spellStart"/>
-      <w:r>
-        <w:t>BirthCountry</w:t>
-      </w:r>
-      <w:proofErr w:type="spellEnd"/>
-      <w:r>
-        <w:t xml:space="preserve"> should be better than </w:t>
-      </w:r>
-      <w:proofErr w:type="spellStart"/>
-      <w:r>
-        <w:t>BirthState</w:t>
-      </w:r>
-      <w:proofErr w:type="spellEnd"/>
-      <w:r>
-        <w:t>)</w:t>
+        <w:t xml:space="preserve"> (although Gen0 BirthCountry should be better than BirthState)</w:t>
       </w:r>
       <w:r>
         <w:t>.</w:t>
@@ -3687,115 +3420,88 @@
     <w:p>
       <w:pPr>
         <w:pStyle w:val="List2"/>
+        <w:ind w:left="720"/>
+      </w:pPr>
+      <w:r>
+        <w:t xml:space="preserve">The situation is a little different for the </w:t>
+      </w:r>
+      <w:r>
+        <w:t>904</w:t>
+      </w:r>
+      <w:r>
+        <w:t xml:space="preserve"> </w:t>
+      </w:r>
+      <w:r>
+        <w:t>Ambiguous</w:t>
+      </w:r>
+      <w:r>
+        <w:t xml:space="preserve"> </w:t>
+      </w:r>
+      <w:r>
+        <w:t xml:space="preserve">Sibs </w:t>
+      </w:r>
+      <w:r>
+        <w:t>or Missing</w:t>
+      </w:r>
+      <w:r>
+        <w:t xml:space="preserve"> </w:t>
+      </w:r>
+      <w:r>
+        <w:t xml:space="preserve">Rs, because they don’t have any </w:t>
+      </w:r>
+      <w:r>
+        <w:t xml:space="preserve">existing </w:t>
+      </w:r>
+      <w:r>
+        <w:t>value to conflict with, so I’m more inclined to use Gen0 birthplace</w:t>
+      </w:r>
+      <w:r>
+        <w:t xml:space="preserve"> to knock down R.  But again, what do they get knocked to?</w:t>
+      </w:r>
+      <w:r>
+        <w:t xml:space="preserve">  </w:t>
+      </w:r>
+      <w:r>
+        <w:t>41 had both parents born in different states.  Assign them to R=0</w:t>
+      </w:r>
+      <w:r>
+        <w:t>?  Note: 21 of these had an RosterRBoundLower=.25; 20 of them had R=0.</w:t>
+      </w:r>
+      <w:r>
+        <w:br/>
+      </w:r>
+      <w:r>
+        <w:br/>
+      </w:r>
+      <w:r>
+        <w:t xml:space="preserve">How much do we like the strength of this variable?  </w:t>
+      </w:r>
+      <w:r>
+        <w:t xml:space="preserve">When R=.375 for the Gen1 pair; </w:t>
+      </w:r>
+      <w:r>
+        <w:t>o</w:t>
+      </w:r>
+      <w:r>
+        <w:t xml:space="preserve">nly 4 Gen2Cousin pairs are at stake (for 39440 &amp; </w:t>
+      </w:r>
+      <w:r>
+        <w:t>394500</w:t>
+      </w:r>
+      <w:r>
+        <w:t>)</w:t>
+      </w:r>
+      <w:r>
+        <w:t>.</w:t>
+      </w:r>
+    </w:p>
+    <w:p>
+      <w:pPr>
+        <w:pStyle w:val="List2"/>
+        <w:ind w:left="720"/>
       </w:pPr>
       <w:r>
         <w:lastRenderedPageBreak/>
-        <w:t xml:space="preserve">The situation is a little different for the </w:t>
-      </w:r>
-      <w:r>
-        <w:t>904</w:t>
-      </w:r>
-      <w:r>
-        <w:t xml:space="preserve"> </w:t>
-      </w:r>
-      <w:r>
-        <w:t>Ambiguous</w:t>
-      </w:r>
-      <w:r>
-        <w:t xml:space="preserve"> </w:t>
-      </w:r>
-      <w:r>
-        <w:t xml:space="preserve">Sibs </w:t>
-      </w:r>
-      <w:r>
-        <w:t>or Missing</w:t>
-      </w:r>
-      <w:r>
-        <w:t xml:space="preserve"> </w:t>
-      </w:r>
-      <w:proofErr w:type="spellStart"/>
-      <w:r>
-        <w:t>Rs</w:t>
-      </w:r>
-      <w:proofErr w:type="spellEnd"/>
-      <w:r>
-        <w:t xml:space="preserve">, because they don’t have any </w:t>
-      </w:r>
-      <w:r>
-        <w:t xml:space="preserve">existing </w:t>
-      </w:r>
-      <w:r>
-        <w:t>value to conflict with, so I’m more inclined to use Gen0 birthplace</w:t>
-      </w:r>
-      <w:r>
-        <w:t xml:space="preserve"> to knock down R.  But again, what do they get knocked to</w:t>
-      </w:r>
-      <w:proofErr w:type="gramStart"/>
-      <w:r>
-        <w:t>?</w:t>
-      </w:r>
-      <w:r>
-        <w:t>.</w:t>
-      </w:r>
-      <w:proofErr w:type="gramEnd"/>
-      <w:r>
-        <w:t xml:space="preserve">  </w:t>
-      </w:r>
-      <w:r>
-        <w:t>41 had both parents born in different states.  Assign them to R=0</w:t>
-      </w:r>
-      <w:r>
-        <w:t xml:space="preserve">?  Note: 21 of these had </w:t>
-      </w:r>
-      <w:proofErr w:type="gramStart"/>
-      <w:r>
-        <w:t>an</w:t>
-      </w:r>
-      <w:proofErr w:type="gramEnd"/>
-      <w:r>
-        <w:t xml:space="preserve"> </w:t>
-      </w:r>
-      <w:proofErr w:type="spellStart"/>
-      <w:r>
-        <w:t>RosterRBoundLower</w:t>
-      </w:r>
-      <w:proofErr w:type="spellEnd"/>
-      <w:r>
-        <w:t>=.25; 20 of them had R=0.</w:t>
-      </w:r>
-      <w:r>
-        <w:br/>
-      </w:r>
-      <w:r>
-        <w:br/>
-      </w:r>
-      <w:r>
-        <w:t xml:space="preserve">How much do we like the strength of this variable?  </w:t>
-      </w:r>
-      <w:r>
-        <w:t xml:space="preserve">When R=.375 for the Gen1 pair; </w:t>
-      </w:r>
-      <w:r>
-        <w:t>o</w:t>
-      </w:r>
-      <w:r>
-        <w:t xml:space="preserve">nly 4 Gen2Cousin pairs are at stake (for 39440 &amp; </w:t>
-      </w:r>
-      <w:r>
-        <w:t>394500</w:t>
-      </w:r>
-      <w:r>
-        <w:t>)</w:t>
-      </w:r>
-      <w:r>
-        <w:t>.</w:t>
-      </w:r>
-    </w:p>
-    <w:p>
-      <w:pPr>
-        <w:pStyle w:val="List2"/>
-      </w:pPr>
-      <w:r>
         <w:t xml:space="preserve">Joe: </w:t>
       </w:r>
       <w:r>
@@ -3811,6 +3517,7 @@
     <w:p>
       <w:pPr>
         <w:pStyle w:val="List2"/>
+        <w:ind w:left="720"/>
       </w:pPr>
       <w:r>
         <w:t xml:space="preserve">I assume we’re advising they drop the 47 (or 43) ambiguous pairs.  Do we </w:t>
@@ -3836,162 +3543,132 @@
           <w:numId w:val="7"/>
         </w:numPr>
         <w:ind w:left="360"/>
-      </w:pPr>
-      <w:r>
-        <w:t>Grant Proposal Timeline (again)</w:t>
-      </w:r>
-    </w:p>
-    <w:p>
-      <w:pPr>
-        <w:pStyle w:val="NormalWeb"/>
+        <w:rPr>
+          <w:color w:val="7030A0"/>
+        </w:rPr>
+      </w:pPr>
+      <w:r>
+        <w:rPr>
+          <w:color w:val="7030A0"/>
+        </w:rPr>
+        <w:t>Package Developments since last mass email</w:t>
+      </w:r>
+    </w:p>
+    <w:p>
+      <w:pPr>
+        <w:pStyle w:val="List2"/>
         <w:ind w:left="720"/>
         <w:rPr>
-          <w:sz w:val="20"/>
-          <w:szCs w:val="20"/>
-        </w:rPr>
-      </w:pPr>
-      <w:r>
-        <w:rPr>
-          <w:sz w:val="20"/>
-          <w:szCs w:val="20"/>
-        </w:rPr>
-        <w:t>Months 1-8.5 (May 16, 2011 to Feb. 28, 2012): Prepare NLSYC kinship pair file</w:t>
-      </w:r>
-    </w:p>
-    <w:p>
-      <w:pPr>
-        <w:pStyle w:val="NormalWeb"/>
+          <w:color w:val="7030A0"/>
+        </w:rPr>
+      </w:pPr>
+      <w:r>
+        <w:rPr>
+          <w:color w:val="7030A0"/>
+        </w:rPr>
+        <w:t>Gen1 Links (and MDAN links) are included</w:t>
+      </w:r>
+    </w:p>
+    <w:p>
+      <w:pPr>
+        <w:pStyle w:val="List2"/>
         <w:ind w:left="720"/>
         <w:rPr>
-          <w:sz w:val="20"/>
-          <w:szCs w:val="20"/>
-        </w:rPr>
-      </w:pPr>
-      <w:r>
-        <w:rPr>
-          <w:sz w:val="20"/>
-          <w:szCs w:val="20"/>
-        </w:rPr>
-        <w:t>Months 5.5-15 (Nov 1, 2011 to August 14, 2012): Prepare NLSY79 kinship pair file</w:t>
-      </w:r>
-    </w:p>
-    <w:p>
-      <w:pPr>
-        <w:pStyle w:val="NormalWeb"/>
+          <w:color w:val="7030A0"/>
+        </w:rPr>
+      </w:pPr>
+      <w:r>
+        <w:rPr>
+          <w:color w:val="7030A0"/>
+        </w:rPr>
+        <w:t>Gen1 &amp; Gen2 Links and outcome variables have been updated with the 2010 survey wave</w:t>
+      </w:r>
+    </w:p>
+    <w:p>
+      <w:pPr>
+        <w:pStyle w:val="List2"/>
         <w:ind w:left="720"/>
         <w:rPr>
-          <w:sz w:val="20"/>
-          <w:szCs w:val="20"/>
-        </w:rPr>
-      </w:pPr>
-      <w:r>
-        <w:rPr>
-          <w:sz w:val="20"/>
-          <w:szCs w:val="20"/>
-        </w:rPr>
-        <w:t>Months 13-24 (August 15, 2012 to May 15, 2013): Prepare cross-generational files</w:t>
-      </w:r>
-    </w:p>
-    <w:p>
-      <w:pPr>
-        <w:pStyle w:val="NormalWeb"/>
+          <w:color w:val="7030A0"/>
+        </w:rPr>
+      </w:pPr>
+      <w:r>
+        <w:rPr>
+          <w:color w:val="7030A0"/>
+        </w:rPr>
+        <w:t>Height is available</w:t>
+      </w:r>
+    </w:p>
+    <w:p>
+      <w:pPr>
+        <w:pStyle w:val="List2"/>
         <w:ind w:left="720"/>
         <w:rPr>
-          <w:sz w:val="20"/>
-          <w:szCs w:val="20"/>
-        </w:rPr>
-      </w:pPr>
-      <w:r>
-        <w:rPr>
-          <w:sz w:val="20"/>
-          <w:szCs w:val="20"/>
-        </w:rPr>
-        <w:t>Months 13-24 (August 15, 2012 to May 15, 2013): Validity studies, kinship pair files</w:t>
-      </w:r>
-    </w:p>
-    <w:p>
-      <w:pPr>
-        <w:pStyle w:val="NormalWeb"/>
-        <w:ind w:left="720"/>
-        <w:rPr>
-          <w:sz w:val="20"/>
-          <w:szCs w:val="20"/>
-        </w:rPr>
-      </w:pPr>
-      <w:r>
-        <w:rPr>
-          <w:sz w:val="20"/>
-          <w:szCs w:val="20"/>
-        </w:rPr>
-        <w:t>Months 16-24 (May 16, 2012 to Aug 14, 2012): Prepare three NLSY multi-level files</w:t>
-      </w:r>
-    </w:p>
-    <w:p>
-      <w:pPr>
-        <w:pStyle w:val="NormalWeb"/>
-        <w:ind w:left="720"/>
-        <w:rPr>
-          <w:sz w:val="20"/>
-          <w:szCs w:val="20"/>
-        </w:rPr>
-      </w:pPr>
-      <w:r>
-        <w:rPr>
-          <w:sz w:val="20"/>
-          <w:szCs w:val="20"/>
-        </w:rPr>
-        <w:t>Months 19 &amp; following (Nov 15, 2011 &amp; continuing) Circulate kinship pair/multi-level files</w:t>
-      </w:r>
-    </w:p>
-    <w:p>
-      <w:pPr>
-        <w:pStyle w:val="NormalWeb"/>
-        <w:ind w:left="720"/>
-        <w:rPr>
-          <w:sz w:val="20"/>
-          <w:szCs w:val="20"/>
-        </w:rPr>
-      </w:pPr>
-      <w:r>
-        <w:rPr>
-          <w:sz w:val="20"/>
-          <w:szCs w:val="20"/>
-        </w:rPr>
-        <w:t>Months 19-24 (Nov 15, 2012 to Dec 31, 2012): Load data online; Prepare SAS,</w:t>
-      </w:r>
-    </w:p>
-    <w:p>
-      <w:pPr>
-        <w:pStyle w:val="NormalWeb"/>
-        <w:ind w:left="720"/>
-        <w:rPr>
-          <w:sz w:val="20"/>
-          <w:szCs w:val="20"/>
-        </w:rPr>
-      </w:pPr>
-      <w:r>
-        <w:rPr>
-          <w:sz w:val="20"/>
-          <w:szCs w:val="20"/>
-        </w:rPr>
-        <w:t>Access/SQL, R files; Send files to CHRR</w:t>
-      </w:r>
-    </w:p>
-    <w:p>
-      <w:pPr>
-        <w:pStyle w:val="NormalWeb"/>
-        <w:ind w:left="720"/>
-        <w:rPr>
-          <w:sz w:val="20"/>
-          <w:szCs w:val="20"/>
-        </w:rPr>
-      </w:pPr>
-      <w:r>
-        <w:rPr>
-          <w:sz w:val="20"/>
-          <w:szCs w:val="20"/>
-        </w:rPr>
-        <w:t>Months 24 to 31.5 and on (Aug. 16, 2013 and on) Develop technical user support services"</w:t>
+          <w:color w:val="7030A0"/>
+        </w:rPr>
+      </w:pPr>
+      <w:r>
+        <w:rPr>
+          <w:color w:val="7030A0"/>
+        </w:rPr>
+        <w:t>Vignettes &amp; documentation needs to catch up</w:t>
+      </w:r>
+    </w:p>
+    <w:p>
+      <w:pPr>
+        <w:pStyle w:val="List2"/>
+        <w:numPr>
+          <w:ilvl w:val="2"/>
+          <w:numId w:val="7"/>
+        </w:numPr>
+        <w:ind w:left="1080"/>
+        <w:rPr>
+          <w:color w:val="7030A0"/>
+        </w:rPr>
+      </w:pPr>
+      <w:r>
+        <w:rPr>
+          <w:color w:val="7030A0"/>
+        </w:rPr>
+        <w:t>Gen1 &amp;MDAN examples</w:t>
+      </w:r>
+    </w:p>
+    <w:p>
+      <w:pPr>
+        <w:pStyle w:val="List2"/>
+        <w:numPr>
+          <w:ilvl w:val="2"/>
+          <w:numId w:val="7"/>
+        </w:numPr>
+        <w:ind w:left="1080"/>
+        <w:rPr>
+          <w:color w:val="7030A0"/>
+        </w:rPr>
+      </w:pPr>
+      <w:r>
+        <w:rPr>
+          <w:color w:val="7030A0"/>
+        </w:rPr>
+        <w:t>Example of manipulating with SAS midstream in the R flow (requested at BGA)</w:t>
+      </w:r>
+    </w:p>
+    <w:p>
+      <w:pPr>
+        <w:pStyle w:val="List2"/>
+        <w:numPr>
+          <w:ilvl w:val="2"/>
+          <w:numId w:val="7"/>
+        </w:numPr>
+        <w:ind w:left="1080"/>
+        <w:rPr>
+          <w:color w:val="7030A0"/>
+        </w:rPr>
+      </w:pPr>
+      <w:r>
+        <w:rPr>
+          <w:color w:val="7030A0"/>
+        </w:rPr>
+        <w:t>Kelly, can you look for your name in the documentation, and send me your responses?</w:t>
       </w:r>
     </w:p>
     <w:p>
@@ -4002,6 +3679,172 @@
           <w:numId w:val="7"/>
         </w:numPr>
         <w:ind w:left="360"/>
+      </w:pPr>
+      <w:r>
+        <w:t>Grant Proposal Timeline (again)</w:t>
+      </w:r>
+    </w:p>
+    <w:p>
+      <w:pPr>
+        <w:pStyle w:val="NormalWeb"/>
+        <w:ind w:left="360"/>
+        <w:rPr>
+          <w:sz w:val="18"/>
+          <w:szCs w:val="20"/>
+        </w:rPr>
+      </w:pPr>
+      <w:r>
+        <w:rPr>
+          <w:sz w:val="18"/>
+          <w:szCs w:val="20"/>
+        </w:rPr>
+        <w:t>Months 1-8.5 (May 16, 2011 to Feb. 28, 2012): Prepare NLSYC kinship pair file</w:t>
+      </w:r>
+    </w:p>
+    <w:p>
+      <w:pPr>
+        <w:pStyle w:val="NormalWeb"/>
+        <w:ind w:left="360"/>
+        <w:rPr>
+          <w:sz w:val="18"/>
+          <w:szCs w:val="20"/>
+        </w:rPr>
+      </w:pPr>
+      <w:r>
+        <w:rPr>
+          <w:sz w:val="18"/>
+          <w:szCs w:val="20"/>
+        </w:rPr>
+        <w:t>Months 5.5-15 (Nov 1, 2011 to August 14, 2012): Prepare NLSY79 kinship pair file</w:t>
+      </w:r>
+    </w:p>
+    <w:p>
+      <w:pPr>
+        <w:pStyle w:val="NormalWeb"/>
+        <w:ind w:left="360"/>
+        <w:rPr>
+          <w:sz w:val="18"/>
+          <w:szCs w:val="20"/>
+        </w:rPr>
+      </w:pPr>
+      <w:r>
+        <w:rPr>
+          <w:sz w:val="18"/>
+          <w:szCs w:val="20"/>
+        </w:rPr>
+        <w:t>Months 13-24 (August 15, 2012 to May 15, 2013): Prepare cross-generational files</w:t>
+      </w:r>
+    </w:p>
+    <w:p>
+      <w:pPr>
+        <w:pStyle w:val="NormalWeb"/>
+        <w:ind w:left="360"/>
+        <w:rPr>
+          <w:sz w:val="18"/>
+          <w:szCs w:val="20"/>
+        </w:rPr>
+      </w:pPr>
+      <w:r>
+        <w:rPr>
+          <w:sz w:val="18"/>
+          <w:szCs w:val="20"/>
+        </w:rPr>
+        <w:t>Months 13-24 (August 15, 2012 to May 15, 2013): Validity studies, kinship pair files</w:t>
+      </w:r>
+    </w:p>
+    <w:p>
+      <w:pPr>
+        <w:pStyle w:val="NormalWeb"/>
+        <w:ind w:left="360"/>
+        <w:rPr>
+          <w:sz w:val="18"/>
+          <w:szCs w:val="20"/>
+        </w:rPr>
+      </w:pPr>
+      <w:r>
+        <w:rPr>
+          <w:sz w:val="18"/>
+          <w:szCs w:val="20"/>
+        </w:rPr>
+        <w:t>Months 16-24 (May 16, 2012 to Aug 14, 2012): Prepare three NLSY multi-level files</w:t>
+      </w:r>
+    </w:p>
+    <w:p>
+      <w:pPr>
+        <w:pStyle w:val="NormalWeb"/>
+        <w:ind w:left="360"/>
+        <w:rPr>
+          <w:sz w:val="18"/>
+          <w:szCs w:val="20"/>
+        </w:rPr>
+      </w:pPr>
+      <w:r>
+        <w:rPr>
+          <w:sz w:val="18"/>
+          <w:szCs w:val="20"/>
+        </w:rPr>
+        <w:t>Months 19 &amp; following (Nov 15, 2011 &amp; continuing) Circulate kinship pair/multi-level files</w:t>
+      </w:r>
+    </w:p>
+    <w:p>
+      <w:pPr>
+        <w:pStyle w:val="NormalWeb"/>
+        <w:ind w:left="360"/>
+        <w:rPr>
+          <w:sz w:val="18"/>
+          <w:szCs w:val="20"/>
+        </w:rPr>
+      </w:pPr>
+      <w:r>
+        <w:rPr>
+          <w:sz w:val="18"/>
+          <w:szCs w:val="20"/>
+        </w:rPr>
+        <w:t>Months 19-24 (Nov 15, 2012 to Dec 31, 2012): Load data online; Prepare SAS,</w:t>
+      </w:r>
+    </w:p>
+    <w:p>
+      <w:pPr>
+        <w:pStyle w:val="NormalWeb"/>
+        <w:ind w:left="360"/>
+        <w:rPr>
+          <w:sz w:val="18"/>
+          <w:szCs w:val="20"/>
+        </w:rPr>
+      </w:pPr>
+      <w:r>
+        <w:rPr>
+          <w:sz w:val="18"/>
+          <w:szCs w:val="20"/>
+        </w:rPr>
+        <w:t>Access/SQL, R files; Send files to CHRR</w:t>
+      </w:r>
+    </w:p>
+    <w:p>
+      <w:pPr>
+        <w:pStyle w:val="NormalWeb"/>
+        <w:ind w:left="360"/>
+        <w:rPr>
+          <w:sz w:val="18"/>
+          <w:szCs w:val="20"/>
+        </w:rPr>
+      </w:pPr>
+      <w:r>
+        <w:rPr>
+          <w:sz w:val="18"/>
+          <w:szCs w:val="20"/>
+        </w:rPr>
+        <w:t>Months 24 to 31.5 and on (Aug. 16, 2013 and on) Develop technical user support services"</w:t>
+      </w:r>
+    </w:p>
+    <w:p>
+      <w:pPr>
+        <w:pStyle w:val="NormalWeb"/>
+        <w:numPr>
+          <w:ilvl w:val="0"/>
+          <w:numId w:val="7"/>
+        </w:numPr>
+        <w:ind w:left="360"/>
         <w:rPr>
           <w:sz w:val="20"/>
           <w:szCs w:val="20"/>
@@ -4040,7 +3883,7 @@
           <w:numId w:val="7"/>
         </w:numPr>
         <w:spacing w:after="0"/>
-        <w:ind w:left="1080"/>
+        <w:ind w:left="720"/>
       </w:pPr>
       <w:r>
         <w:t>Goal 1: Justify federal money spent on new links</w:t>
@@ -4054,7 +3897,7 @@
           <w:numId w:val="7"/>
         </w:numPr>
         <w:spacing w:after="0"/>
-        <w:ind w:left="1080"/>
+        <w:ind w:left="720"/>
       </w:pPr>
       <w:r>
         <w:t>Goal 2: don’t discredit previous linking effort</w:t>
@@ -4068,7 +3911,7 @@
           <w:numId w:val="7"/>
         </w:numPr>
         <w:spacing w:after="0"/>
-        <w:ind w:left="1080"/>
+        <w:ind w:left="720"/>
       </w:pPr>
       <w:r>
         <w:t>Goal 3: don’t discredit applied research that used previous links</w:t>
@@ -4082,7 +3925,7 @@
           <w:numId w:val="7"/>
         </w:numPr>
         <w:spacing w:after="0"/>
-        <w:ind w:left="1080"/>
+        <w:ind w:left="720"/>
       </w:pPr>
       <w:r>
         <w:t>We’ve built up the knowledge and experience of ~20 years.  We’re miles beyond what anyone is likely capable of if they’re fresh to this (especially if they don’t have funding specifically to link</w:t>
@@ -4102,7 +3945,7 @@
           <w:numId w:val="7"/>
         </w:numPr>
         <w:spacing w:after="0"/>
-        <w:ind w:left="1080"/>
+        <w:ind w:left="720"/>
       </w:pPr>
       <w:r>
         <w:t xml:space="preserve">New software approaches make </w:t>
@@ -4125,15 +3968,27 @@
           <w:numId w:val="7"/>
         </w:numPr>
         <w:spacing w:after="0"/>
-        <w:ind w:left="1620"/>
-      </w:pPr>
-      <w:r>
+        <w:ind w:left="1080"/>
+        <w:rPr>
+          <w:color w:val="7030A0"/>
+        </w:rPr>
+      </w:pPr>
+      <w:r>
+        <w:rPr>
+          <w:color w:val="7030A0"/>
+        </w:rPr>
         <w:t>Multivariate consideration</w:t>
       </w:r>
       <w:r>
+        <w:rPr>
+          <w:color w:val="7030A0"/>
+        </w:rPr>
         <w:t xml:space="preserve"> </w:t>
       </w:r>
       <w:r>
+        <w:rPr>
+          <w:color w:val="7030A0"/>
+        </w:rPr>
         <w:t>instead of univariate</w:t>
       </w:r>
     </w:p>
@@ -4145,15 +4000,30 @@
           <w:numId w:val="7"/>
         </w:numPr>
         <w:spacing w:after="0"/>
-        <w:ind w:left="1980"/>
-      </w:pPr>
-      <w:proofErr w:type="spellStart"/>
-      <w:r>
-        <w:t>eg</w:t>
-      </w:r>
-      <w:proofErr w:type="spellEnd"/>
-      <w:r>
-        <w:t>, simultaneously considering multiple markers, instead of one</w:t>
+        <w:ind w:left="1440"/>
+        <w:rPr>
+          <w:color w:val="7030A0"/>
+        </w:rPr>
+      </w:pPr>
+      <w:r>
+        <w:rPr>
+          <w:color w:val="7030A0"/>
+        </w:rPr>
+        <w:t>eg, simultaneously considering multiple markers</w:t>
+      </w:r>
+      <w:r>
+        <w:rPr>
+          <w:color w:val="7030A0"/>
+        </w:rPr>
+        <w:t>/variables</w:t>
+      </w:r>
+      <w:bookmarkStart w:id="0" w:name="_GoBack"/>
+      <w:bookmarkEnd w:id="0"/>
+      <w:r>
+        <w:rPr>
+          <w:color w:val="7030A0"/>
+        </w:rPr>
+        <w:t>, instead of one</w:t>
       </w:r>
     </w:p>
     <w:p>
@@ -4164,15 +4034,16 @@
           <w:numId w:val="7"/>
         </w:numPr>
         <w:spacing w:after="0"/>
-        <w:ind w:left="1980"/>
-      </w:pPr>
-      <w:proofErr w:type="spellStart"/>
-      <w:r>
-        <w:t>eg</w:t>
-      </w:r>
-      <w:proofErr w:type="spellEnd"/>
-      <w:r>
-        <w:t>, simultaneously considering all links within a nuclear family, instead of isolated pairs</w:t>
+        <w:ind w:left="1440"/>
+        <w:rPr>
+          <w:color w:val="7030A0"/>
+        </w:rPr>
+      </w:pPr>
+      <w:r>
+        <w:rPr>
+          <w:color w:val="7030A0"/>
+        </w:rPr>
+        <w:t>eg, simultaneously considering all links within a nuclear family, instead of isolated pairs</w:t>
       </w:r>
     </w:p>
     <w:p>
@@ -4183,9 +4054,15 @@
           <w:numId w:val="7"/>
         </w:numPr>
         <w:spacing w:after="0"/>
-        <w:ind w:left="1620"/>
-      </w:pPr>
-      <w:r>
+        <w:ind w:left="1080"/>
+        <w:rPr>
+          <w:color w:val="7030A0"/>
+        </w:rPr>
+      </w:pPr>
+      <w:r>
+        <w:rPr>
+          <w:color w:val="7030A0"/>
+        </w:rPr>
         <w:t>Multivariate validation instead of univariate, to catch programming mistakes</w:t>
       </w:r>
     </w:p>
@@ -4197,17 +4074,21 @@
           <w:numId w:val="7"/>
         </w:numPr>
         <w:spacing w:after="0"/>
-        <w:ind w:left="1980"/>
-      </w:pPr>
-      <w:proofErr w:type="spellStart"/>
-      <w:r>
-        <w:t>eg</w:t>
-      </w:r>
-      <w:proofErr w:type="spellEnd"/>
-      <w:r>
-        <w:t>,</w:t>
-      </w:r>
-      <w:r>
+        <w:ind w:left="1440"/>
+        <w:rPr>
+          <w:color w:val="7030A0"/>
+        </w:rPr>
+      </w:pPr>
+      <w:r>
+        <w:rPr>
+          <w:color w:val="7030A0"/>
+        </w:rPr>
+        <w:t>eg,</w:t>
+      </w:r>
+      <w:r>
+        <w:rPr>
+          <w:color w:val="7030A0"/>
+        </w:rPr>
         <w:t xml:space="preserve"> mother’s report of twins against the kids’ responses</w:t>
       </w:r>
     </w:p>
@@ -4219,16 +4100,40 @@
           <w:numId w:val="7"/>
         </w:numPr>
         <w:spacing w:after="0"/>
-        <w:ind w:left="1620"/>
-      </w:pPr>
-      <w:r>
+        <w:ind w:left="1080"/>
+        <w:rPr>
+          <w:color w:val="7030A0"/>
+        </w:rPr>
+      </w:pPr>
+      <w:r>
+        <w:rPr>
+          <w:color w:val="7030A0"/>
+        </w:rPr>
         <w:t xml:space="preserve">End-to-end reporting </w:t>
       </w:r>
       <w:r>
+        <w:rPr>
+          <w:color w:val="7030A0"/>
+        </w:rPr>
         <w:t xml:space="preserve">(with dynamic tables and graphs) </w:t>
       </w:r>
       <w:r>
-        <w:t>makes it easier to iteratively tune/calibrate the algorithm several times an hour.</w:t>
+        <w:rPr>
+          <w:color w:val="7030A0"/>
+        </w:rPr>
+        <w:t xml:space="preserve">makes it easier to iteratively </w:t>
+      </w:r>
+      <w:r>
+        <w:rPr>
+          <w:color w:val="7030A0"/>
+        </w:rPr>
+        <w:t>modify</w:t>
+      </w:r>
+      <w:r>
+        <w:rPr>
+          <w:color w:val="7030A0"/>
+        </w:rPr>
+        <w:t>/calibrate the algorithm several times an hour.</w:t>
       </w:r>
     </w:p>
     <w:p>
@@ -4239,7 +4144,7 @@
           <w:numId w:val="7"/>
         </w:numPr>
         <w:spacing w:after="0"/>
-        <w:ind w:left="1080"/>
+        <w:ind w:left="720"/>
       </w:pPr>
       <w:r>
         <w:t>More Gen2 subjects are available (especially those who’ve aged into the good items)</w:t>
@@ -4253,18 +4158,10 @@
           <w:numId w:val="7"/>
         </w:numPr>
         <w:spacing w:after="0"/>
-        <w:ind w:left="1080"/>
-      </w:pPr>
-      <w:r>
-        <w:t xml:space="preserve">New variables are available (1994 twins &amp; 2006 </w:t>
-      </w:r>
-      <w:proofErr w:type="spellStart"/>
-      <w:r>
-        <w:t>biomom</w:t>
-      </w:r>
-      <w:proofErr w:type="spellEnd"/>
-      <w:r>
-        <w:t>/dad)</w:t>
+        <w:ind w:left="720"/>
+      </w:pPr>
+      <w:r>
+        <w:t>New variables are available (1994 twins &amp; 2006 biomom/dad)</w:t>
       </w:r>
     </w:p>
     <w:p>
@@ -4275,7 +4172,7 @@
           <w:numId w:val="7"/>
         </w:numPr>
         <w:spacing w:after="0"/>
-        <w:ind w:left="1080"/>
+        <w:ind w:left="720"/>
       </w:pPr>
       <w:r>
         <w:t xml:space="preserve">More variables are available (we have </w:t>
@@ -4292,7 +4189,7 @@
           <w:numId w:val="7"/>
         </w:numPr>
         <w:spacing w:after="0"/>
-        <w:ind w:left="1080"/>
+        <w:ind w:left="720"/>
       </w:pPr>
       <w:r>
         <w:t>We had to adapt the links to the newer statistical techniques are available</w:t>
@@ -4306,7 +4203,7 @@
           <w:numId w:val="7"/>
         </w:numPr>
         <w:spacing w:after="0"/>
-        <w:ind w:left="1620"/>
+        <w:ind w:left="1080"/>
       </w:pPr>
       <w:r>
         <w:t>Addresses the reduced bias of including links among younger sibs (instead of linking only first born)</w:t>
@@ -4320,7 +4217,7 @@
           <w:numId w:val="7"/>
         </w:numPr>
         <w:spacing w:after="0"/>
-        <w:ind w:left="1620"/>
+        <w:ind w:left="1080"/>
       </w:pPr>
       <w:r>
         <w:t>Multilevel</w:t>
@@ -4334,7 +4231,7 @@
           <w:numId w:val="7"/>
         </w:numPr>
         <w:spacing w:after="0"/>
-        <w:ind w:left="1620"/>
+        <w:ind w:left="1080"/>
       </w:pPr>
       <w:r>
         <w:t>Spatially inspired</w:t>
@@ -4348,7 +4245,7 @@
           <w:numId w:val="7"/>
         </w:numPr>
         <w:spacing w:after="0"/>
-        <w:ind w:left="1080"/>
+        <w:ind w:left="720"/>
       </w:pPr>
       <w:r>
         <w:t xml:space="preserve">The trajectory of the newer and older links are similar (especially for Gen2), but the newer links are more complete, </w:t>
@@ -4362,7 +4259,7 @@
           <w:numId w:val="7"/>
         </w:numPr>
         <w:spacing w:after="0"/>
-        <w:ind w:left="1620"/>
+        <w:ind w:left="1080"/>
       </w:pPr>
       <w:r>
         <w:t>More power</w:t>
@@ -4376,7 +4273,7 @@
           <w:numId w:val="7"/>
         </w:numPr>
         <w:spacing w:after="0"/>
-        <w:ind w:left="1620"/>
+        <w:ind w:left="1080"/>
       </w:pPr>
       <w:r>
         <w:t>Fewer issues about which ambiguous groups to include/exclude in analyses.</w:t>
@@ -4452,7 +4349,7 @@
           <w:rPr>
             <w:noProof/>
           </w:rPr>
-          <w:t>2</w:t>
+          <w:t>3</w:t>
         </w:r>
         <w:r>
           <w:rPr>
@@ -5685,6 +5582,7 @@
   <w:style w:type="character" w:default="1" w:styleId="DefaultParagraphFont">
     <w:name w:val="Default Paragraph Font"/>
     <w:uiPriority w:val="1"/>
+    <w:semiHidden/>
     <w:unhideWhenUsed/>
   </w:style>
   <w:style w:type="table" w:default="1" w:styleId="TableNormal">
@@ -6113,6 +6011,7 @@
   <w:style w:type="character" w:default="1" w:styleId="DefaultParagraphFont">
     <w:name w:val="Default Paragraph Font"/>
     <w:uiPriority w:val="1"/>
+    <w:semiHidden/>
     <w:unhideWhenUsed/>
   </w:style>
   <w:style w:type="table" w:default="1" w:styleId="TableNormal">
@@ -6646,7 +6545,7 @@
 </file>
 
 <file path=customXml/itemProps1.xml><?xml version="1.0" encoding="utf-8"?>
-<ds:datastoreItem xmlns:ds="http://schemas.openxmlformats.org/officeDocument/2006/customXml" ds:itemID="{7A1CBF35-7025-466C-B2D3-DA33215DBB81}">
+<ds:datastoreItem xmlns:ds="http://schemas.openxmlformats.org/officeDocument/2006/customXml" ds:itemID="{E6E3430B-BA13-47A6-930A-83D5C571769F}">
   <ds:schemaRefs>
     <ds:schemaRef ds:uri="http://schemas.openxmlformats.org/officeDocument/2006/bibliography"/>
   </ds:schemaRefs>

</xml_diff>

<commit_message>
Update status document for next meeting
</commit_message>
<xml_diff>
--- a/MicroscopicViews/Status2012-11-12.docx
+++ b/MicroscopicViews/Status2012-11-12.docx
@@ -67,7 +67,15 @@
         <w:t xml:space="preserve">  </w:t>
       </w:r>
       <w:r>
-        <w:t>Another problem was that 8 subjects had illegal birthdays (eg, Feb 31).</w:t>
+        <w:t>Another problem was that 8 subjects had illegal birthdays (</w:t>
+      </w:r>
+      <w:proofErr w:type="spellStart"/>
+      <w:r>
+        <w:t>eg</w:t>
+      </w:r>
+      <w:proofErr w:type="spellEnd"/>
+      <w:r>
+        <w:t>, Feb 31).</w:t>
       </w:r>
     </w:p>
     <w:p>
@@ -132,8 +140,33 @@
           <w:rFonts w:ascii="Consolas" w:hAnsi="Consolas" w:cs="Consolas"/>
           <w:sz w:val="20"/>
         </w:rPr>
-        <w:t>Both say MZ in 1994; both say brothers in roster; both say share biomom &amp; biodad</w:t>
-      </w:r>
+        <w:t xml:space="preserve">Both say MZ in 1994; both say brothers in roster; both say share </w:t>
+      </w:r>
+      <w:proofErr w:type="spellStart"/>
+      <w:r>
+        <w:rPr>
+          <w:rFonts w:ascii="Consolas" w:hAnsi="Consolas" w:cs="Consolas"/>
+          <w:sz w:val="20"/>
+        </w:rPr>
+        <w:t>biomom</w:t>
+      </w:r>
+      <w:proofErr w:type="spellEnd"/>
+      <w:r>
+        <w:rPr>
+          <w:rFonts w:ascii="Consolas" w:hAnsi="Consolas" w:cs="Consolas"/>
+          <w:sz w:val="20"/>
+        </w:rPr>
+        <w:t xml:space="preserve"> &amp; </w:t>
+      </w:r>
+      <w:proofErr w:type="spellStart"/>
+      <w:r>
+        <w:rPr>
+          <w:rFonts w:ascii="Consolas" w:hAnsi="Consolas" w:cs="Consolas"/>
+          <w:sz w:val="20"/>
+        </w:rPr>
+        <w:t>biodad</w:t>
+      </w:r>
+      <w:proofErr w:type="spellEnd"/>
       <w:r>
         <w:t>”</w:t>
       </w:r>
@@ -240,6 +273,7 @@
                 <w:color w:val="000000"/>
               </w:rPr>
             </w:pPr>
+            <w:proofErr w:type="spellStart"/>
             <w:r>
               <w:rPr>
                 <w:rFonts w:ascii="Calibri" w:eastAsia="Times New Roman" w:hAnsi="Calibri" w:cs="Calibri"/>
@@ -247,6 +281,7 @@
               </w:rPr>
               <w:t>IsMz</w:t>
             </w:r>
+            <w:proofErr w:type="spellEnd"/>
           </w:p>
         </w:tc>
         <w:tc>
@@ -269,6 +304,7 @@
                 <w:color w:val="000000"/>
               </w:rPr>
             </w:pPr>
+            <w:proofErr w:type="spellStart"/>
             <w:r>
               <w:rPr>
                 <w:rFonts w:ascii="Calibri" w:eastAsia="Times New Roman" w:hAnsi="Calibri" w:cs="Calibri"/>
@@ -276,6 +312,7 @@
               </w:rPr>
               <w:t>DobDifference</w:t>
             </w:r>
+            <w:proofErr w:type="spellEnd"/>
             <w:r>
               <w:rPr>
                 <w:rFonts w:ascii="Calibri" w:eastAsia="Times New Roman" w:hAnsi="Calibri" w:cs="Calibri"/>
@@ -312,6 +349,7 @@
                 <w:color w:val="000000"/>
               </w:rPr>
             </w:pPr>
+            <w:proofErr w:type="spellStart"/>
             <w:r>
               <w:rPr>
                 <w:rFonts w:ascii="Calibri" w:eastAsia="Times New Roman" w:hAnsi="Calibri" w:cs="Calibri"/>
@@ -319,6 +357,7 @@
               </w:rPr>
               <w:t>BirthSubject</w:t>
             </w:r>
+            <w:proofErr w:type="spellEnd"/>
             <w:r>
               <w:rPr>
                 <w:rFonts w:ascii="Calibri" w:eastAsia="Times New Roman" w:hAnsi="Calibri" w:cs="Calibri"/>
@@ -326,6 +365,7 @@
               </w:rPr>
               <w:br/>
             </w:r>
+            <w:proofErr w:type="spellStart"/>
             <w:r>
               <w:rPr>
                 <w:rFonts w:ascii="Calibri" w:eastAsia="Times New Roman" w:hAnsi="Calibri" w:cs="Calibri"/>
@@ -333,6 +373,7 @@
               </w:rPr>
               <w:t>CountyEqual</w:t>
             </w:r>
+            <w:proofErr w:type="spellEnd"/>
           </w:p>
         </w:tc>
         <w:tc>
@@ -355,6 +396,7 @@
                 <w:color w:val="000000"/>
               </w:rPr>
             </w:pPr>
+            <w:proofErr w:type="spellStart"/>
             <w:r>
               <w:rPr>
                 <w:rFonts w:ascii="Calibri" w:eastAsia="Times New Roman" w:hAnsi="Calibri" w:cs="Calibri"/>
@@ -362,6 +404,7 @@
               </w:rPr>
               <w:t>BirthSubject</w:t>
             </w:r>
+            <w:proofErr w:type="spellEnd"/>
             <w:r>
               <w:rPr>
                 <w:rFonts w:ascii="Calibri" w:eastAsia="Times New Roman" w:hAnsi="Calibri" w:cs="Calibri"/>
@@ -369,6 +412,7 @@
               </w:rPr>
               <w:br/>
             </w:r>
+            <w:proofErr w:type="spellStart"/>
             <w:r>
               <w:rPr>
                 <w:rFonts w:ascii="Calibri" w:eastAsia="Times New Roman" w:hAnsi="Calibri" w:cs="Calibri"/>
@@ -376,6 +420,7 @@
               </w:rPr>
               <w:t>StateEqual</w:t>
             </w:r>
+            <w:proofErr w:type="spellEnd"/>
           </w:p>
         </w:tc>
       </w:tr>
@@ -2199,7 +2244,15 @@
         <w:t xml:space="preserve">‘Related=NULL’.  Watch out Nate Silver.  </w:t>
       </w:r>
       <w:r>
-        <w:t>Their nonsequential IDs (</w:t>
+        <w:t xml:space="preserve">Their </w:t>
+      </w:r>
+      <w:proofErr w:type="spellStart"/>
+      <w:r>
+        <w:t>nonsequential</w:t>
+      </w:r>
+      <w:proofErr w:type="spellEnd"/>
+      <w:r>
+        <w:t xml:space="preserve"> IDs (</w:t>
       </w:r>
       <w:r>
         <w:t>422400</w:t>
@@ -2232,7 +2285,15 @@
         <w:t xml:space="preserve">likely to be twins.  </w:t>
       </w:r>
       <w:r>
-        <w:t xml:space="preserve">Of the remaining 17 DZ pairs, all but one had nonmissing values for county of birth, and </w:t>
+        <w:t xml:space="preserve">Of the remaining 17 DZ pairs, all but one had </w:t>
+      </w:r>
+      <w:proofErr w:type="spellStart"/>
+      <w:r>
+        <w:t>nonmissing</w:t>
+      </w:r>
+      <w:proofErr w:type="spellEnd"/>
+      <w:r>
+        <w:t xml:space="preserve"> values for county of birth, and </w:t>
       </w:r>
       <w:r>
         <w:t>the counties of the other 16 agreed.</w:t>
@@ -2274,7 +2335,15 @@
         <w:t xml:space="preserve"> of them have answered surveys since 1990 (Gen1 Twin items were 1994).</w:t>
       </w:r>
       <w:r>
-        <w:t xml:space="preserve">  Fortunately, these 14 Gen1Housemates affect only 5 Gen2Cousins.  One Gen1 pair had 1 kid each.  One Gen1 pair had 2 kids each.  None of the other 12 Gen1 pairs both have children in the Nlsy records</w:t>
+        <w:t xml:space="preserve">  Fortunately, these 14 Gen1Housemates affect only 5 Gen2Cousins.  One Gen1 pair had 1 kid each.  One Gen1 pair had 2 kids each.  None of the other 12 Gen1 pairs both have children in the </w:t>
+      </w:r>
+      <w:proofErr w:type="spellStart"/>
+      <w:r>
+        <w:t>Nlsy</w:t>
+      </w:r>
+      <w:proofErr w:type="spellEnd"/>
+      <w:r>
+        <w:t xml:space="preserve"> records</w:t>
       </w:r>
       <w:r>
         <w:t xml:space="preserve"> (7 of the 14 pairs are male-male; 7 are female-female)</w:t>
@@ -2326,36 +2395,77 @@
           <w:rFonts w:ascii="Consolas" w:hAnsi="Consolas" w:cs="Consolas"/>
           <w:sz w:val="20"/>
         </w:rPr>
-        <w:t>No twin listed in 1994; Both say sisters in roster; 110300 says share biomom&amp;biodad; 110400 didn't answer 2006 &amp; 2008 survey</w:t>
-      </w:r>
-      <w:r>
-        <w:t xml:space="preserve">”  The </w:t>
-      </w:r>
-      <w:r>
-        <w:t xml:space="preserve">second </w:t>
-      </w:r>
-      <w:r>
-        <w:t xml:space="preserve">pair </w:t>
-      </w:r>
-      <w:r>
-        <w:t>(that affects</w:t>
-      </w:r>
-      <w:r>
-        <w:t xml:space="preserve"> 4 Gen2Cousins</w:t>
-      </w:r>
-      <w:r>
-        <w:t>)</w:t>
-      </w:r>
-      <w:r>
-        <w:t xml:space="preserve"> say “</w:t>
-      </w:r>
+        <w:t xml:space="preserve">No twin listed in 1994; Both say sisters in roster; 110300 says share </w:t>
+      </w:r>
+      <w:proofErr w:type="spellStart"/>
       <w:r>
         <w:rPr>
           <w:rFonts w:ascii="Consolas" w:hAnsi="Consolas" w:cs="Consolas"/>
           <w:sz w:val="20"/>
         </w:rPr>
-        <w:t>598500 says MZ, 598600 says DZ in 1994; both says sisters in roster; both say share biomom &amp; biodad</w:t>
-      </w:r>
+        <w:t>biomom&amp;biodad</w:t>
+      </w:r>
+      <w:proofErr w:type="spellEnd"/>
+      <w:r>
+        <w:rPr>
+          <w:rFonts w:ascii="Consolas" w:hAnsi="Consolas" w:cs="Consolas"/>
+          <w:sz w:val="20"/>
+        </w:rPr>
+        <w:t>; 110400 didn't answer 2006 &amp; 2008 survey</w:t>
+      </w:r>
+      <w:r>
+        <w:t xml:space="preserve">”  The </w:t>
+      </w:r>
+      <w:r>
+        <w:t xml:space="preserve">second </w:t>
+      </w:r>
+      <w:r>
+        <w:t xml:space="preserve">pair </w:t>
+      </w:r>
+      <w:r>
+        <w:t>(that affects</w:t>
+      </w:r>
+      <w:r>
+        <w:t xml:space="preserve"> 4 Gen2Cousins</w:t>
+      </w:r>
+      <w:r>
+        <w:t>)</w:t>
+      </w:r>
+      <w:r>
+        <w:t xml:space="preserve"> say “</w:t>
+      </w:r>
+      <w:r>
+        <w:rPr>
+          <w:rFonts w:ascii="Consolas" w:hAnsi="Consolas" w:cs="Consolas"/>
+          <w:sz w:val="20"/>
+        </w:rPr>
+        <w:t xml:space="preserve">598500 says MZ, 598600 says DZ in 1994; both says sisters in roster; both say share </w:t>
+      </w:r>
+      <w:proofErr w:type="spellStart"/>
+      <w:r>
+        <w:rPr>
+          <w:rFonts w:ascii="Consolas" w:hAnsi="Consolas" w:cs="Consolas"/>
+          <w:sz w:val="20"/>
+        </w:rPr>
+        <w:t>biomom</w:t>
+      </w:r>
+      <w:proofErr w:type="spellEnd"/>
+      <w:r>
+        <w:rPr>
+          <w:rFonts w:ascii="Consolas" w:hAnsi="Consolas" w:cs="Consolas"/>
+          <w:sz w:val="20"/>
+        </w:rPr>
+        <w:t xml:space="preserve"> &amp; </w:t>
+      </w:r>
+      <w:proofErr w:type="spellStart"/>
+      <w:r>
+        <w:rPr>
+          <w:rFonts w:ascii="Consolas" w:hAnsi="Consolas" w:cs="Consolas"/>
+          <w:sz w:val="20"/>
+        </w:rPr>
+        <w:t>biodad</w:t>
+      </w:r>
+      <w:proofErr w:type="spellEnd"/>
       <w:r>
         <w:t>”.</w:t>
       </w:r>
@@ -2372,7 +2482,15 @@
         <w:t>may be problematic</w:t>
       </w:r>
       <w:r>
-        <w:t xml:space="preserve"> to assign R=.75.  That would create groups that are too small to estimate with multigroup SEM.  I vote that we recommend that researchers drop the two Gen1Housemates and five Gen2Cousins.</w:t>
+        <w:t xml:space="preserve"> to assign R=.75.  That would create groups that are too small to estimate with </w:t>
+      </w:r>
+      <w:proofErr w:type="spellStart"/>
+      <w:r>
+        <w:t>multigroup</w:t>
+      </w:r>
+      <w:proofErr w:type="spellEnd"/>
+      <w:r>
+        <w:t xml:space="preserve"> SEM.  I vote that we recommend that researchers drop the two Gen1Housemates and five Gen2Cousins.</w:t>
       </w:r>
       <w:r>
         <w:t xml:space="preserve">  Dropping the other MZ=255 pairs isn’t a hard argument, since few of them even have values on other variables.</w:t>
@@ -2396,7 +2514,31 @@
         <w:t xml:space="preserve"> were coded as R=.375)</w:t>
       </w:r>
       <w:r>
-        <w:t>.  I don’t know what to do with them.  They agree the share biomom; they disagree about biodad.  If the mom/dad disagreement were switched, I’d use the DOB difference to override the biomom disagreement.</w:t>
+        <w:t xml:space="preserve">.  I don’t know what to do with them.  They agree the share </w:t>
+      </w:r>
+      <w:proofErr w:type="spellStart"/>
+      <w:r>
+        <w:t>biomom</w:t>
+      </w:r>
+      <w:proofErr w:type="spellEnd"/>
+      <w:r>
+        <w:t xml:space="preserve">; they disagree about </w:t>
+      </w:r>
+      <w:proofErr w:type="spellStart"/>
+      <w:r>
+        <w:t>biodad</w:t>
+      </w:r>
+      <w:proofErr w:type="spellEnd"/>
+      <w:r>
+        <w:t xml:space="preserve">.  If the mom/dad disagreement were switched, I’d use the DOB difference to override the </w:t>
+      </w:r>
+      <w:proofErr w:type="spellStart"/>
+      <w:r>
+        <w:t>biomom</w:t>
+      </w:r>
+      <w:proofErr w:type="spellEnd"/>
+      <w:r>
+        <w:t xml:space="preserve"> disagreement.</w:t>
       </w:r>
       <w:r>
         <w:t xml:space="preserve">  Oh well, I’m glad there’s only one pair with DOB difference=0, and we still have a good reason not to overturn our R with the new geocode info.</w:t>
@@ -2435,11 +2577,16 @@
         <w:t>an</w:t>
       </w:r>
       <w:r>
-        <w:t xml:space="preserve"> overidentified</w:t>
-      </w:r>
-      <w:r>
         <w:t xml:space="preserve"> </w:t>
       </w:r>
+      <w:proofErr w:type="spellStart"/>
+      <w:r>
+        <w:t>overidentified</w:t>
+      </w:r>
+      <w:proofErr w:type="spellEnd"/>
+      <w:r>
+        <w:t xml:space="preserve"> </w:t>
+      </w:r>
       <w:r>
         <w:t xml:space="preserve">classification </w:t>
       </w:r>
@@ -2462,7 +2609,21 @@
         <w:rPr>
           <w:color w:val="7030A0"/>
         </w:rPr>
-        <w:t xml:space="preserve">Using DobDiference, we demoted 3 .75s and three .50s to R=0.  </w:t>
+        <w:t xml:space="preserve">Using </w:t>
+      </w:r>
+      <w:proofErr w:type="spellStart"/>
+      <w:r>
+        <w:rPr>
+          <w:color w:val="7030A0"/>
+        </w:rPr>
+        <w:t>DobDiference</w:t>
+      </w:r>
+      <w:proofErr w:type="spellEnd"/>
+      <w:r>
+        <w:rPr>
+          <w:color w:val="7030A0"/>
+        </w:rPr>
+        <w:t xml:space="preserve">, we demoted 3 .75s and three .50s to R=0.  </w:t>
       </w:r>
       <w:r>
         <w:rPr>
@@ -2502,6 +2663,7 @@
         </w:rPr>
         <w:t xml:space="preserve">=.69.  The </w:t>
       </w:r>
+      <w:proofErr w:type="spellStart"/>
       <w:r>
         <w:rPr>
           <w:i/>
@@ -2513,7 +2675,14 @@
         <w:rPr>
           <w:color w:val="7030A0"/>
         </w:rPr>
-        <w:t>s for R=.5 and 1 are .44 and .90; the midpoint is .67.</w:t>
+        <w:t>s</w:t>
+      </w:r>
+      <w:proofErr w:type="spellEnd"/>
+      <w:r>
+        <w:rPr>
+          <w:color w:val="7030A0"/>
+        </w:rPr>
+        <w:t xml:space="preserve"> for R=.5 and 1 are .44 and .90; the midpoint is .67.</w:t>
       </w:r>
       <w:r>
         <w:rPr>
@@ -2656,7 +2825,15 @@
         <w:t xml:space="preserve"> selectively truncate the days for only the 8 subjects with illegal DOBs</w:t>
       </w:r>
       <w:r>
-        <w:t>; none of those 8 are MZ candidates</w:t>
+        <w:t xml:space="preserve">; none of those 8 </w:t>
+      </w:r>
+      <w:proofErr w:type="gramStart"/>
+      <w:r>
+        <w:t>are</w:t>
+      </w:r>
+      <w:proofErr w:type="gramEnd"/>
+      <w:r>
+        <w:t xml:space="preserve"> MZ candidates</w:t>
       </w:r>
       <w:r>
         <w:t>.  I’ll be more selective if we have to run again, but I don’t see the benefit at our current point.</w:t>
@@ -3232,7 +3409,23 @@
         <w:t xml:space="preserve"> birthplaces) </w:t>
       </w:r>
       <w:r>
-        <w:t xml:space="preserve">had at least one subject say they shared both Biomom &amp; Biodad items in 2006; not one of </w:t>
+        <w:t xml:space="preserve">had at least one subject say they shared both </w:t>
+      </w:r>
+      <w:proofErr w:type="spellStart"/>
+      <w:r>
+        <w:t>Biomom</w:t>
+      </w:r>
+      <w:proofErr w:type="spellEnd"/>
+      <w:r>
+        <w:t xml:space="preserve"> &amp; </w:t>
+      </w:r>
+      <w:proofErr w:type="spellStart"/>
+      <w:r>
+        <w:t>Biodad</w:t>
+      </w:r>
+      <w:proofErr w:type="spellEnd"/>
+      <w:r>
+        <w:t xml:space="preserve"> items in 2006; not one of </w:t>
       </w:r>
       <w:r>
         <w:t xml:space="preserve">these subjects contradicted the other (but some </w:t>
@@ -3265,7 +3458,23 @@
         <w:t>only one</w:t>
       </w:r>
       <w:r>
-        <w:t xml:space="preserve"> Biomom &amp; Biodad items in 2006; not one of these subjects </w:t>
+        <w:t xml:space="preserve"> </w:t>
+      </w:r>
+      <w:proofErr w:type="spellStart"/>
+      <w:r>
+        <w:t>Biomom</w:t>
+      </w:r>
+      <w:proofErr w:type="spellEnd"/>
+      <w:r>
+        <w:t xml:space="preserve"> &amp; </w:t>
+      </w:r>
+      <w:proofErr w:type="spellStart"/>
+      <w:r>
+        <w:t>Biodad</w:t>
+      </w:r>
+      <w:proofErr w:type="spellEnd"/>
+      <w:r>
+        <w:t xml:space="preserve"> items in 2006; not one of these subjects </w:t>
       </w:r>
       <w:r>
         <w:t>contradicted the other (but some were missing</w:t>
@@ -3291,13 +3500,29 @@
         <w:t xml:space="preserve">I'm strongly leaning towards letting the 2006 explicit items trump the 1979 implicit birthplace items.  </w:t>
       </w:r>
       <w:r>
-        <w:t xml:space="preserve">I don’t want the Gen1-reported 1979 Gen0 BirthState items to override the 2006 explicit items; I’m </w:t>
+        <w:t xml:space="preserve">I don’t want the Gen1-reported 1979 Gen0 </w:t>
+      </w:r>
+      <w:proofErr w:type="spellStart"/>
+      <w:r>
+        <w:t>BirthState</w:t>
+      </w:r>
+      <w:proofErr w:type="spellEnd"/>
+      <w:r>
+        <w:t xml:space="preserve"> items to override the 2006 explicit items; I’m </w:t>
       </w:r>
       <w:r>
         <w:t>less</w:t>
       </w:r>
       <w:r>
-        <w:t xml:space="preserve"> sure about BirthCountry.</w:t>
+        <w:t xml:space="preserve"> sure about </w:t>
+      </w:r>
+      <w:proofErr w:type="spellStart"/>
+      <w:r>
+        <w:t>BirthCountry</w:t>
+      </w:r>
+      <w:proofErr w:type="spellEnd"/>
+      <w:r>
+        <w:t>.</w:t>
       </w:r>
     </w:p>
     <w:p>
@@ -3326,7 +3551,27 @@
           <w:sz w:val="20"/>
           <w:szCs w:val="20"/>
         </w:rPr>
-        <w:t>in principle, I'll have a hard time feeling good about much of anything trumping the explicits, if it's just one-on-one</w:t>
+        <w:t xml:space="preserve">in principle, I'll have a hard time feeling good about much of anything trumping the </w:t>
+      </w:r>
+      <w:proofErr w:type="spellStart"/>
+      <w:r>
+        <w:rPr>
+          <w:rFonts w:ascii="Tahoma" w:hAnsi="Tahoma" w:cs="Tahoma"/>
+          <w:color w:val="000000"/>
+          <w:sz w:val="20"/>
+          <w:szCs w:val="20"/>
+        </w:rPr>
+        <w:t>explicits</w:t>
+      </w:r>
+      <w:proofErr w:type="spellEnd"/>
+      <w:r>
+        <w:rPr>
+          <w:rFonts w:ascii="Tahoma" w:hAnsi="Tahoma" w:cs="Tahoma"/>
+          <w:color w:val="000000"/>
+          <w:sz w:val="20"/>
+          <w:szCs w:val="20"/>
+        </w:rPr>
+        <w:t>, if it's just one-on-one</w:t>
       </w:r>
     </w:p>
     <w:p>
@@ -3388,7 +3633,23 @@
         <w:t>Furthermore, I'm still unsure how reliable the item is</w:t>
       </w:r>
       <w:r>
-        <w:t xml:space="preserve"> (although Gen0 BirthCountry should be better than BirthState)</w:t>
+        <w:t xml:space="preserve"> (although Gen0 </w:t>
+      </w:r>
+      <w:proofErr w:type="spellStart"/>
+      <w:r>
+        <w:t>BirthCountry</w:t>
+      </w:r>
+      <w:proofErr w:type="spellEnd"/>
+      <w:r>
+        <w:t xml:space="preserve"> should be better than </w:t>
+      </w:r>
+      <w:proofErr w:type="spellStart"/>
+      <w:r>
+        <w:t>BirthState</w:t>
+      </w:r>
+      <w:proofErr w:type="spellEnd"/>
+      <w:r>
+        <w:t>)</w:t>
       </w:r>
       <w:r>
         <w:t>.</w:t>
@@ -3446,8 +3707,13 @@
       <w:r>
         <w:t xml:space="preserve"> </w:t>
       </w:r>
-      <w:r>
-        <w:t xml:space="preserve">Rs, because they don’t have any </w:t>
+      <w:proofErr w:type="spellStart"/>
+      <w:r>
+        <w:t>Rs</w:t>
+      </w:r>
+      <w:proofErr w:type="spellEnd"/>
+      <w:r>
+        <w:t xml:space="preserve">, because they don’t have any </w:t>
       </w:r>
       <w:r>
         <w:t xml:space="preserve">existing </w:t>
@@ -3465,7 +3731,23 @@
         <w:t>41 had both parents born in different states.  Assign them to R=0</w:t>
       </w:r>
       <w:r>
-        <w:t>?  Note: 21 of these had an RosterRBoundLower=.25; 20 of them had R=0.</w:t>
+        <w:t xml:space="preserve">?  Note: 21 of these had </w:t>
+      </w:r>
+      <w:proofErr w:type="gramStart"/>
+      <w:r>
+        <w:t>an</w:t>
+      </w:r>
+      <w:proofErr w:type="gramEnd"/>
+      <w:r>
+        <w:t xml:space="preserve"> </w:t>
+      </w:r>
+      <w:proofErr w:type="spellStart"/>
+      <w:r>
+        <w:t>RosterRBoundLower</w:t>
+      </w:r>
+      <w:proofErr w:type="spellEnd"/>
+      <w:r>
+        <w:t>=.25; 20 of them had R=0.</w:t>
       </w:r>
       <w:r>
         <w:br/>
@@ -3534,6 +3816,74 @@
       <w:r>
         <w:t xml:space="preserve">  Or leave them as ambiguous sibs (which will be dropped).</w:t>
       </w:r>
+    </w:p>
+    <w:p>
+      <w:pPr>
+        <w:pStyle w:val="NormalWeb"/>
+        <w:numPr>
+          <w:ilvl w:val="0"/>
+          <w:numId w:val="7"/>
+        </w:numPr>
+        <w:ind w:left="360"/>
+        <w:rPr>
+          <w:color w:val="7030A0"/>
+        </w:rPr>
+      </w:pPr>
+      <w:r>
+        <w:rPr>
+          <w:color w:val="7030A0"/>
+        </w:rPr>
+        <w:t xml:space="preserve">Code for </w:t>
+      </w:r>
+      <w:r>
+        <w:rPr>
+          <w:color w:val="7030A0"/>
+        </w:rPr>
+        <w:t>kinship algorithm</w:t>
+      </w:r>
+      <w:r>
+        <w:rPr>
+          <w:color w:val="7030A0"/>
+        </w:rPr>
+        <w:t xml:space="preserve"> is on </w:t>
+      </w:r>
+      <w:proofErr w:type="spellStart"/>
+      <w:r>
+        <w:rPr>
+          <w:color w:val="7030A0"/>
+        </w:rPr>
+        <w:t>GitHub</w:t>
+      </w:r>
+      <w:proofErr w:type="spellEnd"/>
+      <w:r>
+        <w:rPr>
+          <w:color w:val="7030A0"/>
+        </w:rPr>
+        <w:t xml:space="preserve"> now (code for the package is still on R-Forge)</w:t>
+      </w:r>
+    </w:p>
+    <w:p>
+      <w:pPr>
+        <w:pStyle w:val="List2"/>
+        <w:numPr>
+          <w:ilvl w:val="0"/>
+          <w:numId w:val="0"/>
+        </w:numPr>
+        <w:ind w:left="720"/>
+      </w:pPr>
+      <w:hyperlink r:id="rId9" w:history="1">
+        <w:r>
+          <w:rPr>
+            <w:rStyle w:val="Hyperlink"/>
+          </w:rPr>
+          <w:t>https://github.com/wibeasley/NlsyLinksDetermination</w:t>
+        </w:r>
+      </w:hyperlink>
+      <w:r>
+        <w:t xml:space="preserve"> </w:t>
+      </w:r>
+      <w:bookmarkStart w:id="0" w:name="_GoBack"/>
+      <w:bookmarkEnd w:id="0"/>
     </w:p>
     <w:p>
       <w:pPr>
@@ -4005,11 +4355,19 @@
           <w:color w:val="7030A0"/>
         </w:rPr>
       </w:pPr>
-      <w:r>
-        <w:rPr>
-          <w:color w:val="7030A0"/>
-        </w:rPr>
-        <w:t>eg, simultaneously considering multiple markers</w:t>
+      <w:proofErr w:type="spellStart"/>
+      <w:r>
+        <w:rPr>
+          <w:color w:val="7030A0"/>
+        </w:rPr>
+        <w:t>eg</w:t>
+      </w:r>
+      <w:proofErr w:type="spellEnd"/>
+      <w:r>
+        <w:rPr>
+          <w:color w:val="7030A0"/>
+        </w:rPr>
+        <w:t>, simultaneously considering multiple markers</w:t>
       </w:r>
       <w:r>
         <w:rPr>
@@ -4017,8 +4375,6 @@
         </w:rPr>
         <w:t>/variables</w:t>
       </w:r>
-      <w:bookmarkStart w:id="0" w:name="_GoBack"/>
-      <w:bookmarkEnd w:id="0"/>
       <w:r>
         <w:rPr>
           <w:color w:val="7030A0"/>
@@ -4039,11 +4395,19 @@
           <w:color w:val="7030A0"/>
         </w:rPr>
       </w:pPr>
-      <w:r>
-        <w:rPr>
-          <w:color w:val="7030A0"/>
-        </w:rPr>
-        <w:t>eg, simultaneously considering all links within a nuclear family, instead of isolated pairs</w:t>
+      <w:proofErr w:type="spellStart"/>
+      <w:r>
+        <w:rPr>
+          <w:color w:val="7030A0"/>
+        </w:rPr>
+        <w:t>eg</w:t>
+      </w:r>
+      <w:proofErr w:type="spellEnd"/>
+      <w:r>
+        <w:rPr>
+          <w:color w:val="7030A0"/>
+        </w:rPr>
+        <w:t>, simultaneously considering all links within a nuclear family, instead of isolated pairs</w:t>
       </w:r>
     </w:p>
     <w:p>
@@ -4079,11 +4443,19 @@
           <w:color w:val="7030A0"/>
         </w:rPr>
       </w:pPr>
-      <w:r>
-        <w:rPr>
-          <w:color w:val="7030A0"/>
-        </w:rPr>
-        <w:t>eg,</w:t>
+      <w:proofErr w:type="spellStart"/>
+      <w:r>
+        <w:rPr>
+          <w:color w:val="7030A0"/>
+        </w:rPr>
+        <w:t>eg</w:t>
+      </w:r>
+      <w:proofErr w:type="spellEnd"/>
+      <w:r>
+        <w:rPr>
+          <w:color w:val="7030A0"/>
+        </w:rPr>
+        <w:t>,</w:t>
       </w:r>
       <w:r>
         <w:rPr>
@@ -4161,7 +4533,15 @@
         <w:ind w:left="720"/>
       </w:pPr>
       <w:r>
-        <w:t>New variables are available (1994 twins &amp; 2006 biomom/dad)</w:t>
+        <w:t xml:space="preserve">New variables are available (1994 twins &amp; 2006 </w:t>
+      </w:r>
+      <w:proofErr w:type="spellStart"/>
+      <w:r>
+        <w:t>biomom</w:t>
+      </w:r>
+      <w:proofErr w:type="spellEnd"/>
+      <w:r>
+        <w:t>/dad)</w:t>
       </w:r>
     </w:p>
     <w:p>
@@ -4280,7 +4660,7 @@
       </w:r>
     </w:p>
     <w:sectPr>
-      <w:footerReference w:type="default" r:id="rId9"/>
+      <w:footerReference w:type="default" r:id="rId10"/>
       <w:pgSz w:w="12240" w:h="15840"/>
       <w:pgMar w:top="720" w:right="720" w:bottom="720" w:left="720" w:header="720" w:footer="720" w:gutter="0"/>
       <w:cols w:space="720"/>
@@ -4349,7 +4729,7 @@
           <w:rPr>
             <w:noProof/>
           </w:rPr>
-          <w:t>3</w:t>
+          <w:t>2</w:t>
         </w:r>
         <w:r>
           <w:rPr>
@@ -5732,7 +6112,6 @@
     <w:name w:val="Hyperlink"/>
     <w:basedOn w:val="DefaultParagraphFont"/>
     <w:uiPriority w:val="99"/>
-    <w:semiHidden/>
     <w:unhideWhenUsed/>
     <w:rsid w:val="00137B58"/>
     <w:rPr>
@@ -6161,7 +6540,6 @@
     <w:name w:val="Hyperlink"/>
     <w:basedOn w:val="DefaultParagraphFont"/>
     <w:uiPriority w:val="99"/>
-    <w:semiHidden/>
     <w:unhideWhenUsed/>
     <w:rsid w:val="00137B58"/>
     <w:rPr>
@@ -6545,7 +6923,7 @@
 </file>
 
 <file path=customXml/itemProps1.xml><?xml version="1.0" encoding="utf-8"?>
-<ds:datastoreItem xmlns:ds="http://schemas.openxmlformats.org/officeDocument/2006/customXml" ds:itemID="{E6E3430B-BA13-47A6-930A-83D5C571769F}">
+<ds:datastoreItem xmlns:ds="http://schemas.openxmlformats.org/officeDocument/2006/customXml" ds:itemID="{07663AAA-1EF7-469F-9211-217185A3F9D9}">
   <ds:schemaRefs>
     <ds:schemaRef ds:uri="http://schemas.openxmlformats.org/officeDocument/2006/bibliography"/>
   </ds:schemaRefs>

</xml_diff>

<commit_message>
Tracking down three demoted R=.75s and rewriting with plyr::count
</commit_message>
<xml_diff>
--- a/MicroscopicViews/Status2012-11-12.docx
+++ b/MicroscopicViews/Status2012-11-12.docx
@@ -2548,9 +2548,6 @@
       <w:pPr>
         <w:pStyle w:val="List2"/>
         <w:ind w:left="720"/>
-        <w:rPr>
-          <w:color w:val="7030A0"/>
-        </w:rPr>
       </w:pPr>
       <w:r>
         <w:t xml:space="preserve">I’m happy with the Geocode excursion.  It affected </w:t>
@@ -2559,7 +2556,10 @@
         <w:t>five</w:t>
       </w:r>
       <w:r>
-        <w:t xml:space="preserve"> (</w:t>
+        <w:t xml:space="preserve"> or six </w:t>
+      </w:r>
+      <w:r>
+        <w:t>(</w:t>
       </w:r>
       <w:r>
         <w:t>candidates for</w:t>
@@ -2600,197 +2600,1812 @@
         <w:t xml:space="preserve">I’m </w:t>
       </w:r>
       <w:r>
-        <w:t>very happy the extra information validated our previous assignments.</w:t>
-      </w:r>
-      <w:r>
-        <w:t xml:space="preserve">  </w:t>
-      </w:r>
-      <w:r>
-        <w:rPr>
-          <w:color w:val="7030A0"/>
-        </w:rPr>
-        <w:t xml:space="preserve">Using </w:t>
+        <w:t xml:space="preserve">very happy the extra information validated our previous </w:t>
+      </w:r>
+      <w:r>
+        <w:t>assignments.</w:t>
+      </w:r>
+      <w:r>
+        <w:t xml:space="preserve">  Using </w:t>
       </w:r>
       <w:proofErr w:type="spellStart"/>
       <w:r>
-        <w:rPr>
-          <w:color w:val="7030A0"/>
-        </w:rPr>
-        <w:t>DobDiference</w:t>
+        <w:t>Dob</w:t>
+      </w:r>
+      <w:r>
+        <w:t>Difference</w:t>
       </w:r>
       <w:proofErr w:type="spellEnd"/>
       <w:r>
-        <w:rPr>
-          <w:color w:val="7030A0"/>
-        </w:rPr>
-        <w:t xml:space="preserve">, we demoted 3 .75s and three .50s to R=0.  </w:t>
-      </w:r>
-      <w:r>
-        <w:rPr>
-          <w:color w:val="7030A0"/>
-        </w:rPr>
+        <w:t xml:space="preserve">, we demoted </w:t>
+      </w:r>
+      <w:r>
+        <w:t>three</w:t>
+      </w:r>
+      <w:r>
+        <w:t xml:space="preserve"> .75s and </w:t>
+      </w:r>
+      <w:r>
+        <w:t>two</w:t>
+      </w:r>
+      <w:r>
+        <w:t xml:space="preserve"> .50s to R=0.  </w:t>
+      </w:r>
+      <w:r>
         <w:t>Tiny</w:t>
       </w:r>
       <w:r>
-        <w:rPr>
-          <w:color w:val="7030A0"/>
-        </w:rPr>
         <w:t xml:space="preserve"> victory: the height correlation for R=.75 is changed from </w:t>
       </w:r>
       <w:r>
         <w:rPr>
           <w:i/>
-          <w:color w:val="7030A0"/>
         </w:rPr>
         <w:t>r</w:t>
       </w:r>
       <w:r>
-        <w:rPr>
-          <w:color w:val="7030A0"/>
-        </w:rPr>
         <w:t xml:space="preserve">=.57 to </w:t>
       </w:r>
       <w:r>
         <w:rPr>
           <w:i/>
-          <w:color w:val="7030A0"/>
         </w:rPr>
         <w:t>r</w:t>
       </w:r>
       <w:r>
-        <w:rPr>
-          <w:color w:val="7030A0"/>
-        </w:rPr>
         <w:t xml:space="preserve">=.69.  The </w:t>
       </w:r>
       <w:proofErr w:type="spellStart"/>
       <w:r>
         <w:rPr>
           <w:i/>
-          <w:color w:val="7030A0"/>
         </w:rPr>
         <w:t>r</w:t>
       </w:r>
       <w:r>
-        <w:rPr>
-          <w:color w:val="7030A0"/>
-        </w:rPr>
         <w:t>s</w:t>
       </w:r>
       <w:proofErr w:type="spellEnd"/>
       <w:r>
-        <w:rPr>
-          <w:color w:val="7030A0"/>
-        </w:rPr>
         <w:t xml:space="preserve"> for R=.5 and 1 are .44 and .90; the midpoint is .67.</w:t>
       </w:r>
       <w:r>
-        <w:rPr>
-          <w:color w:val="7030A0"/>
-        </w:rPr>
         <w:t xml:space="preserve">  </w:t>
       </w:r>
       <w:r>
-        <w:rPr>
-          <w:color w:val="7030A0"/>
-        </w:rPr>
+        <w:lastRenderedPageBreak/>
         <w:t xml:space="preserve">However, </w:t>
       </w:r>
       <w:r>
-        <w:rPr>
-          <w:color w:val="7030A0"/>
-        </w:rPr>
-        <w:lastRenderedPageBreak/>
         <w:t xml:space="preserve">with the five demotions </w:t>
       </w:r>
       <w:r>
-        <w:rPr>
-          <w:color w:val="7030A0"/>
-        </w:rPr>
         <w:t>the height ACE didn’t budge for Gen1 (</w:t>
       </w:r>
       <w:r>
         <w:rPr>
           <w:i/>
-          <w:color w:val="7030A0"/>
         </w:rPr>
         <w:t>a</w:t>
       </w:r>
       <w:r>
         <w:rPr>
-          <w:color w:val="7030A0"/>
           <w:vertAlign w:val="superscript"/>
         </w:rPr>
         <w:t>2</w:t>
       </w:r>
       <w:r>
-        <w:rPr>
-          <w:color w:val="7030A0"/>
-        </w:rPr>
         <w:t>=.9</w:t>
       </w:r>
       <w:r>
-        <w:rPr>
-          <w:color w:val="7030A0"/>
-        </w:rPr>
         <w:t>0</w:t>
       </w:r>
       <w:r>
-        <w:rPr>
-          <w:color w:val="7030A0"/>
-        </w:rPr>
         <w:t xml:space="preserve">, </w:t>
       </w:r>
       <w:r>
         <w:rPr>
           <w:i/>
-          <w:color w:val="7030A0"/>
         </w:rPr>
         <w:t>e</w:t>
       </w:r>
       <w:r>
         <w:rPr>
-          <w:color w:val="7030A0"/>
           <w:vertAlign w:val="superscript"/>
         </w:rPr>
         <w:t>2</w:t>
       </w:r>
       <w:r>
+        <w:t>=.1</w:t>
+      </w:r>
+      <w:r>
+        <w:t>0</w:t>
+      </w:r>
+      <w:r>
+        <w:t>)</w:t>
+      </w:r>
+      <w:r>
+        <w:t>, regardless if the .75s were included</w:t>
+      </w:r>
+      <w:r>
+        <w:t xml:space="preserve">.  </w:t>
+      </w:r>
+      <w:r>
+        <w:t>There are currently 11 R=1 a</w:t>
+      </w:r>
+      <w:bookmarkStart w:id="0" w:name="_GoBack"/>
+      <w:bookmarkEnd w:id="0"/>
+      <w:r>
+        <w:t>nd 10 R=.75 pairs.</w:t>
+      </w:r>
+    </w:p>
+    <w:p>
+      <w:pPr>
+        <w:pStyle w:val="List2"/>
+        <w:numPr>
+          <w:ilvl w:val="0"/>
+          <w:numId w:val="0"/>
+        </w:numPr>
+        <w:ind w:left="1080" w:hanging="360"/>
+      </w:pPr>
+    </w:p>
+    <w:p>
+      <w:pPr>
+        <w:pStyle w:val="List2"/>
+        <w:numPr>
+          <w:ilvl w:val="0"/>
+          <w:numId w:val="0"/>
+        </w:numPr>
+        <w:ind w:left="720"/>
         <w:rPr>
-          <w:color w:val="7030A0"/>
+          <w:rFonts w:ascii="Calibri" w:eastAsia="Times New Roman" w:hAnsi="Calibri" w:cs="Calibri"/>
+          <w:color w:val="000000"/>
         </w:rPr>
-        <w:t>=.1</w:t>
+      </w:pPr>
+      <w:r>
+        <w:t>The</w:t>
+      </w:r>
+      <w:r>
+        <w:t xml:space="preserve">se </w:t>
+      </w:r>
+      <w:r>
+        <w:t>second two</w:t>
+      </w:r>
+      <w:r>
+        <w:t xml:space="preserve"> pair</w:t>
+      </w:r>
+      <w:r>
+        <w:t>s</w:t>
+      </w:r>
+      <w:r>
+        <w:t xml:space="preserve"> w</w:t>
+      </w:r>
+      <w:r>
+        <w:t>ere</w:t>
+      </w:r>
+      <w:r>
+        <w:t xml:space="preserve"> marked as and </w:t>
       </w:r>
       <w:r>
         <w:rPr>
-          <w:color w:val="7030A0"/>
+          <w:i/>
         </w:rPr>
-        <w:t>0</w:t>
+        <w:t>undecided</w:t>
+      </w:r>
+      <w:r>
+        <w:t xml:space="preserve"> R=.75; now they’re </w:t>
       </w:r>
       <w:r>
         <w:rPr>
-          <w:color w:val="7030A0"/>
+          <w:i/>
         </w:rPr>
-        <w:t>)</w:t>
+        <w:t>decided</w:t>
+      </w:r>
+      <w:r>
+        <w:t xml:space="preserve"> R=0</w:t>
+      </w:r>
+      <w:r>
+        <w:t xml:space="preserve">.  Notice they’re all the same </w:t>
+      </w:r>
+      <w:proofErr w:type="gramStart"/>
+      <w:r>
+        <w:t>household</w:t>
+      </w:r>
+      <w:proofErr w:type="gramEnd"/>
+      <w:r>
+        <w:t xml:space="preserve">.  The first pair was already a </w:t>
       </w:r>
       <w:r>
         <w:rPr>
-          <w:color w:val="7030A0"/>
+          <w:i/>
         </w:rPr>
-        <w:t>, regardless if the .75s were included</w:t>
-      </w:r>
-      <w:r>
+        <w:t>decided</w:t>
+      </w:r>
+      <w:r>
+        <w:t xml:space="preserve"> R=0.</w:t>
+      </w:r>
+    </w:p>
+    <w:tbl>
+      <w:tblPr>
+        <w:tblW w:w="10923" w:type="dxa"/>
+        <w:tblInd w:w="93" w:type="dxa"/>
+        <w:tblBorders>
+          <w:top w:val="single" w:sz="4" w:space="0" w:color="auto"/>
+          <w:left w:val="single" w:sz="4" w:space="0" w:color="auto"/>
+          <w:bottom w:val="single" w:sz="4" w:space="0" w:color="auto"/>
+          <w:right w:val="single" w:sz="4" w:space="0" w:color="auto"/>
+          <w:insideH w:val="single" w:sz="4" w:space="0" w:color="auto"/>
+          <w:insideV w:val="single" w:sz="4" w:space="0" w:color="auto"/>
+        </w:tblBorders>
+        <w:tblLook w:val="04A0" w:firstRow="1" w:lastRow="0" w:firstColumn="1" w:lastColumn="0" w:noHBand="0" w:noVBand="1"/>
+      </w:tblPr>
+      <w:tblGrid>
+        <w:gridCol w:w="872"/>
+        <w:gridCol w:w="853"/>
+        <w:gridCol w:w="797"/>
+        <w:gridCol w:w="567"/>
+        <w:gridCol w:w="3431"/>
+        <w:gridCol w:w="981"/>
+        <w:gridCol w:w="954"/>
+        <w:gridCol w:w="954"/>
+        <w:gridCol w:w="757"/>
+        <w:gridCol w:w="757"/>
+      </w:tblGrid>
+      <w:tr>
+        <w:trPr>
+          <w:trHeight w:val="300"/>
+        </w:trPr>
+        <w:tc>
+          <w:tcPr>
+            <w:tcW w:w="872" w:type="dxa"/>
+            <w:shd w:val="clear" w:color="auto" w:fill="auto"/>
+            <w:noWrap/>
+            <w:vAlign w:val="bottom"/>
+            <w:hideMark/>
+          </w:tcPr>
+          <w:p>
+            <w:pPr>
+              <w:spacing w:after="0" w:line="240" w:lineRule="auto"/>
+              <w:rPr>
+                <w:rFonts w:ascii="Calibri" w:eastAsia="Times New Roman" w:hAnsi="Calibri" w:cs="Calibri"/>
+                <w:color w:val="000000"/>
+                <w:sz w:val="18"/>
+              </w:rPr>
+            </w:pPr>
+            <w:r>
+              <w:rPr>
+                <w:rFonts w:ascii="Calibri" w:eastAsia="Times New Roman" w:hAnsi="Calibri" w:cs="Calibri"/>
+                <w:color w:val="000000"/>
+                <w:sz w:val="18"/>
+              </w:rPr>
+              <w:t>Subject1</w:t>
+            </w:r>
+            <w:r>
+              <w:rPr>
+                <w:rFonts w:ascii="Calibri" w:eastAsia="Times New Roman" w:hAnsi="Calibri" w:cs="Calibri"/>
+                <w:color w:val="000000"/>
+                <w:sz w:val="18"/>
+              </w:rPr>
+              <w:br/>
+            </w:r>
+            <w:r>
+              <w:rPr>
+                <w:rFonts w:ascii="Calibri" w:eastAsia="Times New Roman" w:hAnsi="Calibri" w:cs="Calibri"/>
+                <w:color w:val="000000"/>
+                <w:sz w:val="18"/>
+              </w:rPr>
+              <w:t>Tag</w:t>
+            </w:r>
+          </w:p>
+        </w:tc>
+        <w:tc>
+          <w:tcPr>
+            <w:tcW w:w="853" w:type="dxa"/>
+            <w:shd w:val="clear" w:color="auto" w:fill="auto"/>
+            <w:noWrap/>
+            <w:vAlign w:val="bottom"/>
+            <w:hideMark/>
+          </w:tcPr>
+          <w:p>
+            <w:pPr>
+              <w:spacing w:after="0" w:line="240" w:lineRule="auto"/>
+              <w:rPr>
+                <w:rFonts w:ascii="Calibri" w:eastAsia="Times New Roman" w:hAnsi="Calibri" w:cs="Calibri"/>
+                <w:color w:val="000000"/>
+                <w:sz w:val="18"/>
+              </w:rPr>
+            </w:pPr>
+            <w:r>
+              <w:rPr>
+                <w:rFonts w:ascii="Calibri" w:eastAsia="Times New Roman" w:hAnsi="Calibri" w:cs="Calibri"/>
+                <w:color w:val="000000"/>
+                <w:sz w:val="18"/>
+              </w:rPr>
+              <w:t>Subject2</w:t>
+            </w:r>
+            <w:r>
+              <w:rPr>
+                <w:rFonts w:ascii="Calibri" w:eastAsia="Times New Roman" w:hAnsi="Calibri" w:cs="Calibri"/>
+                <w:color w:val="000000"/>
+                <w:sz w:val="18"/>
+              </w:rPr>
+              <w:br/>
+            </w:r>
+            <w:r>
+              <w:rPr>
+                <w:rFonts w:ascii="Calibri" w:eastAsia="Times New Roman" w:hAnsi="Calibri" w:cs="Calibri"/>
+                <w:color w:val="000000"/>
+                <w:sz w:val="18"/>
+              </w:rPr>
+              <w:t>Tag</w:t>
+            </w:r>
+          </w:p>
+        </w:tc>
+        <w:tc>
+          <w:tcPr>
+            <w:tcW w:w="797" w:type="dxa"/>
+            <w:shd w:val="clear" w:color="auto" w:fill="auto"/>
+            <w:noWrap/>
+            <w:vAlign w:val="bottom"/>
+            <w:hideMark/>
+          </w:tcPr>
+          <w:p>
+            <w:pPr>
+              <w:spacing w:after="0" w:line="240" w:lineRule="auto"/>
+              <w:rPr>
+                <w:rFonts w:ascii="Calibri" w:eastAsia="Times New Roman" w:hAnsi="Calibri" w:cs="Calibri"/>
+                <w:color w:val="000000"/>
+                <w:sz w:val="18"/>
+              </w:rPr>
+            </w:pPr>
+            <w:r>
+              <w:rPr>
+                <w:rFonts w:ascii="Calibri" w:eastAsia="Times New Roman" w:hAnsi="Calibri" w:cs="Calibri"/>
+                <w:color w:val="000000"/>
+                <w:sz w:val="18"/>
+              </w:rPr>
+              <w:t>Un</w:t>
+            </w:r>
+            <w:r>
+              <w:rPr>
+                <w:rFonts w:ascii="Calibri" w:eastAsia="Times New Roman" w:hAnsi="Calibri" w:cs="Calibri"/>
+                <w:color w:val="000000"/>
+                <w:sz w:val="18"/>
+              </w:rPr>
+              <w:br/>
+            </w:r>
+            <w:r>
+              <w:rPr>
+                <w:rFonts w:ascii="Calibri" w:eastAsia="Times New Roman" w:hAnsi="Calibri" w:cs="Calibri"/>
+                <w:color w:val="000000"/>
+                <w:sz w:val="18"/>
+              </w:rPr>
+              <w:t>decided</w:t>
+            </w:r>
+          </w:p>
+        </w:tc>
+        <w:tc>
+          <w:tcPr>
+            <w:tcW w:w="567" w:type="dxa"/>
+            <w:shd w:val="clear" w:color="auto" w:fill="auto"/>
+            <w:noWrap/>
+            <w:vAlign w:val="bottom"/>
+            <w:hideMark/>
+          </w:tcPr>
+          <w:p>
+            <w:pPr>
+              <w:spacing w:after="0" w:line="240" w:lineRule="auto"/>
+              <w:rPr>
+                <w:rFonts w:ascii="Calibri" w:eastAsia="Times New Roman" w:hAnsi="Calibri" w:cs="Calibri"/>
+                <w:color w:val="000000"/>
+                <w:sz w:val="18"/>
+              </w:rPr>
+            </w:pPr>
+            <w:r>
+              <w:rPr>
+                <w:rFonts w:ascii="Calibri" w:eastAsia="Times New Roman" w:hAnsi="Calibri" w:cs="Calibri"/>
+                <w:color w:val="000000"/>
+                <w:sz w:val="18"/>
+              </w:rPr>
+              <w:t>Re</w:t>
+            </w:r>
+            <w:r>
+              <w:rPr>
+                <w:rFonts w:ascii="Calibri" w:eastAsia="Times New Roman" w:hAnsi="Calibri" w:cs="Calibri"/>
+                <w:color w:val="000000"/>
+                <w:sz w:val="18"/>
+              </w:rPr>
+              <w:br/>
+            </w:r>
+            <w:proofErr w:type="spellStart"/>
+            <w:r>
+              <w:rPr>
+                <w:rFonts w:ascii="Calibri" w:eastAsia="Times New Roman" w:hAnsi="Calibri" w:cs="Calibri"/>
+                <w:color w:val="000000"/>
+                <w:sz w:val="18"/>
+              </w:rPr>
+              <w:t>lat</w:t>
+            </w:r>
+            <w:proofErr w:type="spellEnd"/>
+            <w:r>
+              <w:rPr>
+                <w:rFonts w:ascii="Calibri" w:eastAsia="Times New Roman" w:hAnsi="Calibri" w:cs="Calibri"/>
+                <w:color w:val="000000"/>
+                <w:sz w:val="18"/>
+              </w:rPr>
+              <w:br/>
+            </w:r>
+            <w:proofErr w:type="spellStart"/>
+            <w:r>
+              <w:rPr>
+                <w:rFonts w:ascii="Calibri" w:eastAsia="Times New Roman" w:hAnsi="Calibri" w:cs="Calibri"/>
+                <w:color w:val="000000"/>
+                <w:sz w:val="18"/>
+              </w:rPr>
+              <w:t>ed</w:t>
+            </w:r>
+            <w:proofErr w:type="spellEnd"/>
+          </w:p>
+        </w:tc>
+        <w:tc>
+          <w:tcPr>
+            <w:tcW w:w="3431" w:type="dxa"/>
+            <w:shd w:val="clear" w:color="auto" w:fill="auto"/>
+            <w:noWrap/>
+            <w:vAlign w:val="bottom"/>
+            <w:hideMark/>
+          </w:tcPr>
+          <w:p>
+            <w:pPr>
+              <w:spacing w:after="0" w:line="240" w:lineRule="auto"/>
+              <w:rPr>
+                <w:rFonts w:ascii="Calibri" w:eastAsia="Times New Roman" w:hAnsi="Calibri" w:cs="Calibri"/>
+                <w:color w:val="000000"/>
+                <w:sz w:val="18"/>
+              </w:rPr>
+            </w:pPr>
+            <w:r>
+              <w:rPr>
+                <w:rFonts w:ascii="Calibri" w:eastAsia="Times New Roman" w:hAnsi="Calibri" w:cs="Calibri"/>
+                <w:color w:val="000000"/>
+                <w:sz w:val="18"/>
+              </w:rPr>
+              <w:t>Notes</w:t>
+            </w:r>
+          </w:p>
+        </w:tc>
+        <w:tc>
+          <w:tcPr>
+            <w:tcW w:w="981" w:type="dxa"/>
+            <w:shd w:val="clear" w:color="auto" w:fill="auto"/>
+            <w:noWrap/>
+            <w:vAlign w:val="bottom"/>
+            <w:hideMark/>
+          </w:tcPr>
+          <w:p>
+            <w:pPr>
+              <w:spacing w:after="0" w:line="240" w:lineRule="auto"/>
+              <w:rPr>
+                <w:rFonts w:ascii="Calibri" w:eastAsia="Times New Roman" w:hAnsi="Calibri" w:cs="Calibri"/>
+                <w:color w:val="000000"/>
+                <w:sz w:val="18"/>
+              </w:rPr>
+            </w:pPr>
+            <w:r>
+              <w:rPr>
+                <w:rFonts w:ascii="Calibri" w:eastAsia="Times New Roman" w:hAnsi="Calibri" w:cs="Calibri"/>
+                <w:color w:val="000000"/>
+                <w:sz w:val="18"/>
+              </w:rPr>
+              <w:t>Dob</w:t>
+            </w:r>
+            <w:r>
+              <w:rPr>
+                <w:rFonts w:ascii="Calibri" w:eastAsia="Times New Roman" w:hAnsi="Calibri" w:cs="Calibri"/>
+                <w:color w:val="000000"/>
+                <w:sz w:val="18"/>
+              </w:rPr>
+              <w:br/>
+            </w:r>
+            <w:r>
+              <w:rPr>
+                <w:rFonts w:ascii="Calibri" w:eastAsia="Times New Roman" w:hAnsi="Calibri" w:cs="Calibri"/>
+                <w:color w:val="000000"/>
+                <w:sz w:val="18"/>
+              </w:rPr>
+              <w:t>Difference</w:t>
+            </w:r>
+            <w:r>
+              <w:rPr>
+                <w:rFonts w:ascii="Calibri" w:eastAsia="Times New Roman" w:hAnsi="Calibri" w:cs="Calibri"/>
+                <w:color w:val="000000"/>
+                <w:sz w:val="18"/>
+              </w:rPr>
+              <w:br/>
+            </w:r>
+            <w:proofErr w:type="spellStart"/>
+            <w:r>
+              <w:rPr>
+                <w:rFonts w:ascii="Calibri" w:eastAsia="Times New Roman" w:hAnsi="Calibri" w:cs="Calibri"/>
+                <w:color w:val="000000"/>
+                <w:sz w:val="18"/>
+              </w:rPr>
+              <w:t>InDay</w:t>
+            </w:r>
+            <w:r>
+              <w:rPr>
+                <w:rFonts w:ascii="Calibri" w:eastAsia="Times New Roman" w:hAnsi="Calibri" w:cs="Calibri"/>
+                <w:color w:val="000000"/>
+                <w:sz w:val="18"/>
+              </w:rPr>
+              <w:t>s</w:t>
+            </w:r>
+            <w:proofErr w:type="spellEnd"/>
+          </w:p>
+        </w:tc>
+        <w:tc>
+          <w:tcPr>
+            <w:tcW w:w="954" w:type="dxa"/>
+            <w:shd w:val="clear" w:color="auto" w:fill="auto"/>
+            <w:noWrap/>
+            <w:vAlign w:val="bottom"/>
+            <w:hideMark/>
+          </w:tcPr>
+          <w:p>
+            <w:pPr>
+              <w:spacing w:after="0" w:line="240" w:lineRule="auto"/>
+              <w:rPr>
+                <w:rFonts w:ascii="Calibri" w:eastAsia="Times New Roman" w:hAnsi="Calibri" w:cs="Calibri"/>
+                <w:color w:val="000000"/>
+                <w:sz w:val="18"/>
+              </w:rPr>
+            </w:pPr>
+            <w:r>
+              <w:rPr>
+                <w:rFonts w:ascii="Calibri" w:eastAsia="Times New Roman" w:hAnsi="Calibri" w:cs="Calibri"/>
+                <w:color w:val="000000"/>
+                <w:sz w:val="18"/>
+              </w:rPr>
+              <w:t>Birth</w:t>
+            </w:r>
+            <w:r>
+              <w:rPr>
+                <w:rFonts w:ascii="Calibri" w:eastAsia="Times New Roman" w:hAnsi="Calibri" w:cs="Calibri"/>
+                <w:color w:val="000000"/>
+                <w:sz w:val="18"/>
+              </w:rPr>
+              <w:br/>
+            </w:r>
+            <w:r>
+              <w:rPr>
+                <w:rFonts w:ascii="Calibri" w:eastAsia="Times New Roman" w:hAnsi="Calibri" w:cs="Calibri"/>
+                <w:color w:val="000000"/>
+                <w:sz w:val="18"/>
+              </w:rPr>
+              <w:t>Subject</w:t>
+            </w:r>
+            <w:r>
+              <w:rPr>
+                <w:rFonts w:ascii="Calibri" w:eastAsia="Times New Roman" w:hAnsi="Calibri" w:cs="Calibri"/>
+                <w:color w:val="000000"/>
+                <w:sz w:val="18"/>
+              </w:rPr>
+              <w:br/>
+            </w:r>
+            <w:r>
+              <w:rPr>
+                <w:rFonts w:ascii="Calibri" w:eastAsia="Times New Roman" w:hAnsi="Calibri" w:cs="Calibri"/>
+                <w:color w:val="000000"/>
+                <w:sz w:val="18"/>
+              </w:rPr>
+              <w:t>County</w:t>
+            </w:r>
+            <w:r>
+              <w:rPr>
+                <w:rFonts w:ascii="Calibri" w:eastAsia="Times New Roman" w:hAnsi="Calibri" w:cs="Calibri"/>
+                <w:color w:val="000000"/>
+                <w:sz w:val="18"/>
+              </w:rPr>
+              <w:br/>
+            </w:r>
+            <w:r>
+              <w:rPr>
+                <w:rFonts w:ascii="Calibri" w:eastAsia="Times New Roman" w:hAnsi="Calibri" w:cs="Calibri"/>
+                <w:color w:val="000000"/>
+                <w:sz w:val="18"/>
+              </w:rPr>
+              <w:t>Missing_1</w:t>
+            </w:r>
+          </w:p>
+        </w:tc>
+        <w:tc>
+          <w:tcPr>
+            <w:tcW w:w="954" w:type="dxa"/>
+            <w:shd w:val="clear" w:color="auto" w:fill="auto"/>
+            <w:noWrap/>
+            <w:vAlign w:val="bottom"/>
+            <w:hideMark/>
+          </w:tcPr>
+          <w:p>
+            <w:pPr>
+              <w:spacing w:after="0" w:line="240" w:lineRule="auto"/>
+              <w:rPr>
+                <w:rFonts w:ascii="Calibri" w:eastAsia="Times New Roman" w:hAnsi="Calibri" w:cs="Calibri"/>
+                <w:color w:val="000000"/>
+                <w:sz w:val="18"/>
+              </w:rPr>
+            </w:pPr>
+            <w:r>
+              <w:rPr>
+                <w:rFonts w:ascii="Calibri" w:eastAsia="Times New Roman" w:hAnsi="Calibri" w:cs="Calibri"/>
+                <w:color w:val="000000"/>
+                <w:sz w:val="18"/>
+              </w:rPr>
+              <w:t>Birth</w:t>
+            </w:r>
+            <w:r>
+              <w:rPr>
+                <w:rFonts w:ascii="Calibri" w:eastAsia="Times New Roman" w:hAnsi="Calibri" w:cs="Calibri"/>
+                <w:color w:val="000000"/>
+                <w:sz w:val="18"/>
+              </w:rPr>
+              <w:br/>
+            </w:r>
+            <w:r>
+              <w:rPr>
+                <w:rFonts w:ascii="Calibri" w:eastAsia="Times New Roman" w:hAnsi="Calibri" w:cs="Calibri"/>
+                <w:color w:val="000000"/>
+                <w:sz w:val="18"/>
+              </w:rPr>
+              <w:t>Subject</w:t>
+            </w:r>
+            <w:r>
+              <w:rPr>
+                <w:rFonts w:ascii="Calibri" w:eastAsia="Times New Roman" w:hAnsi="Calibri" w:cs="Calibri"/>
+                <w:color w:val="000000"/>
+                <w:sz w:val="18"/>
+              </w:rPr>
+              <w:br/>
+            </w:r>
+            <w:r>
+              <w:rPr>
+                <w:rFonts w:ascii="Calibri" w:eastAsia="Times New Roman" w:hAnsi="Calibri" w:cs="Calibri"/>
+                <w:color w:val="000000"/>
+                <w:sz w:val="18"/>
+              </w:rPr>
+              <w:t>County</w:t>
+            </w:r>
+            <w:r>
+              <w:rPr>
+                <w:rFonts w:ascii="Calibri" w:eastAsia="Times New Roman" w:hAnsi="Calibri" w:cs="Calibri"/>
+                <w:color w:val="000000"/>
+                <w:sz w:val="18"/>
+              </w:rPr>
+              <w:br/>
+            </w:r>
+            <w:r>
+              <w:rPr>
+                <w:rFonts w:ascii="Calibri" w:eastAsia="Times New Roman" w:hAnsi="Calibri" w:cs="Calibri"/>
+                <w:color w:val="000000"/>
+                <w:sz w:val="18"/>
+              </w:rPr>
+              <w:t>Missing_2</w:t>
+            </w:r>
+          </w:p>
+        </w:tc>
+        <w:tc>
+          <w:tcPr>
+            <w:tcW w:w="757" w:type="dxa"/>
+            <w:shd w:val="clear" w:color="auto" w:fill="auto"/>
+            <w:noWrap/>
+            <w:vAlign w:val="bottom"/>
+            <w:hideMark/>
+          </w:tcPr>
+          <w:p>
+            <w:pPr>
+              <w:spacing w:after="0" w:line="240" w:lineRule="auto"/>
+              <w:rPr>
+                <w:rFonts w:ascii="Calibri" w:eastAsia="Times New Roman" w:hAnsi="Calibri" w:cs="Calibri"/>
+                <w:color w:val="000000"/>
+                <w:sz w:val="18"/>
+              </w:rPr>
+            </w:pPr>
+            <w:r>
+              <w:rPr>
+                <w:rFonts w:ascii="Calibri" w:eastAsia="Times New Roman" w:hAnsi="Calibri" w:cs="Calibri"/>
+                <w:color w:val="000000"/>
+                <w:sz w:val="18"/>
+              </w:rPr>
+              <w:t>Birth</w:t>
+            </w:r>
+            <w:r>
+              <w:rPr>
+                <w:rFonts w:ascii="Calibri" w:eastAsia="Times New Roman" w:hAnsi="Calibri" w:cs="Calibri"/>
+                <w:color w:val="000000"/>
+                <w:sz w:val="18"/>
+              </w:rPr>
+              <w:br/>
+            </w:r>
+            <w:r>
+              <w:rPr>
+                <w:rFonts w:ascii="Calibri" w:eastAsia="Times New Roman" w:hAnsi="Calibri" w:cs="Calibri"/>
+                <w:color w:val="000000"/>
+                <w:sz w:val="18"/>
+              </w:rPr>
+              <w:t>Subject</w:t>
+            </w:r>
+            <w:r>
+              <w:rPr>
+                <w:rFonts w:ascii="Calibri" w:eastAsia="Times New Roman" w:hAnsi="Calibri" w:cs="Calibri"/>
+                <w:color w:val="000000"/>
+                <w:sz w:val="18"/>
+              </w:rPr>
+              <w:br/>
+            </w:r>
+            <w:r>
+              <w:rPr>
+                <w:rFonts w:ascii="Calibri" w:eastAsia="Times New Roman" w:hAnsi="Calibri" w:cs="Calibri"/>
+                <w:color w:val="000000"/>
+                <w:sz w:val="18"/>
+              </w:rPr>
+              <w:t>County</w:t>
+            </w:r>
+            <w:r>
+              <w:rPr>
+                <w:rFonts w:ascii="Calibri" w:eastAsia="Times New Roman" w:hAnsi="Calibri" w:cs="Calibri"/>
+                <w:color w:val="000000"/>
+                <w:sz w:val="18"/>
+              </w:rPr>
+              <w:br/>
+            </w:r>
+            <w:r>
+              <w:rPr>
+                <w:rFonts w:ascii="Calibri" w:eastAsia="Times New Roman" w:hAnsi="Calibri" w:cs="Calibri"/>
+                <w:color w:val="000000"/>
+                <w:sz w:val="18"/>
+              </w:rPr>
+              <w:t>Equal</w:t>
+            </w:r>
+          </w:p>
+        </w:tc>
+        <w:tc>
+          <w:tcPr>
+            <w:tcW w:w="757" w:type="dxa"/>
+            <w:shd w:val="clear" w:color="auto" w:fill="auto"/>
+            <w:noWrap/>
+            <w:vAlign w:val="bottom"/>
+            <w:hideMark/>
+          </w:tcPr>
+          <w:p>
+            <w:pPr>
+              <w:spacing w:after="0" w:line="240" w:lineRule="auto"/>
+              <w:rPr>
+                <w:rFonts w:ascii="Calibri" w:eastAsia="Times New Roman" w:hAnsi="Calibri" w:cs="Calibri"/>
+                <w:color w:val="000000"/>
+                <w:sz w:val="18"/>
+              </w:rPr>
+            </w:pPr>
+            <w:r>
+              <w:rPr>
+                <w:rFonts w:ascii="Calibri" w:eastAsia="Times New Roman" w:hAnsi="Calibri" w:cs="Calibri"/>
+                <w:color w:val="000000"/>
+                <w:sz w:val="18"/>
+              </w:rPr>
+              <w:t>Birth</w:t>
+            </w:r>
+            <w:r>
+              <w:rPr>
+                <w:rFonts w:ascii="Calibri" w:eastAsia="Times New Roman" w:hAnsi="Calibri" w:cs="Calibri"/>
+                <w:color w:val="000000"/>
+                <w:sz w:val="18"/>
+              </w:rPr>
+              <w:br/>
+            </w:r>
+            <w:r>
+              <w:rPr>
+                <w:rFonts w:ascii="Calibri" w:eastAsia="Times New Roman" w:hAnsi="Calibri" w:cs="Calibri"/>
+                <w:color w:val="000000"/>
+                <w:sz w:val="18"/>
+              </w:rPr>
+              <w:t>Subject</w:t>
+            </w:r>
+            <w:r>
+              <w:rPr>
+                <w:rFonts w:ascii="Calibri" w:eastAsia="Times New Roman" w:hAnsi="Calibri" w:cs="Calibri"/>
+                <w:color w:val="000000"/>
+                <w:sz w:val="18"/>
+              </w:rPr>
+              <w:br/>
+            </w:r>
+            <w:r>
+              <w:rPr>
+                <w:rFonts w:ascii="Calibri" w:eastAsia="Times New Roman" w:hAnsi="Calibri" w:cs="Calibri"/>
+                <w:color w:val="000000"/>
+                <w:sz w:val="18"/>
+              </w:rPr>
+              <w:t>State</w:t>
+            </w:r>
+            <w:r>
+              <w:rPr>
+                <w:rFonts w:ascii="Calibri" w:eastAsia="Times New Roman" w:hAnsi="Calibri" w:cs="Calibri"/>
+                <w:color w:val="000000"/>
+                <w:sz w:val="18"/>
+              </w:rPr>
+              <w:br/>
+            </w:r>
+            <w:r>
+              <w:rPr>
+                <w:rFonts w:ascii="Calibri" w:eastAsia="Times New Roman" w:hAnsi="Calibri" w:cs="Calibri"/>
+                <w:color w:val="000000"/>
+                <w:sz w:val="18"/>
+              </w:rPr>
+              <w:t>Equal</w:t>
+            </w:r>
+          </w:p>
+        </w:tc>
+      </w:tr>
+      <w:tr>
+        <w:trPr>
+          <w:trHeight w:val="300"/>
+        </w:trPr>
+        <w:tc>
+          <w:tcPr>
+            <w:tcW w:w="872" w:type="dxa"/>
+            <w:shd w:val="clear" w:color="auto" w:fill="auto"/>
+            <w:noWrap/>
+            <w:vAlign w:val="bottom"/>
+            <w:hideMark/>
+          </w:tcPr>
+          <w:p>
+            <w:pPr>
+              <w:spacing w:after="0" w:line="240" w:lineRule="auto"/>
+              <w:jc w:val="right"/>
+              <w:rPr>
+                <w:rFonts w:ascii="Calibri" w:eastAsia="Times New Roman" w:hAnsi="Calibri" w:cs="Calibri"/>
+                <w:color w:val="000000"/>
+                <w:sz w:val="18"/>
+              </w:rPr>
+            </w:pPr>
+            <w:r>
+              <w:rPr>
+                <w:rFonts w:ascii="Calibri" w:eastAsia="Times New Roman" w:hAnsi="Calibri" w:cs="Calibri"/>
+                <w:color w:val="000000"/>
+                <w:sz w:val="18"/>
+              </w:rPr>
+              <w:t>98300</w:t>
+            </w:r>
+          </w:p>
+        </w:tc>
+        <w:tc>
+          <w:tcPr>
+            <w:tcW w:w="853" w:type="dxa"/>
+            <w:shd w:val="clear" w:color="auto" w:fill="auto"/>
+            <w:noWrap/>
+            <w:vAlign w:val="bottom"/>
+            <w:hideMark/>
+          </w:tcPr>
+          <w:p>
+            <w:pPr>
+              <w:spacing w:after="0" w:line="240" w:lineRule="auto"/>
+              <w:jc w:val="right"/>
+              <w:rPr>
+                <w:rFonts w:ascii="Calibri" w:eastAsia="Times New Roman" w:hAnsi="Calibri" w:cs="Calibri"/>
+                <w:color w:val="000000"/>
+                <w:sz w:val="18"/>
+              </w:rPr>
+            </w:pPr>
+            <w:r>
+              <w:rPr>
+                <w:rFonts w:ascii="Calibri" w:eastAsia="Times New Roman" w:hAnsi="Calibri" w:cs="Calibri"/>
+                <w:color w:val="000000"/>
+                <w:sz w:val="18"/>
+              </w:rPr>
+              <w:t>98400</w:t>
+            </w:r>
+          </w:p>
+        </w:tc>
+        <w:tc>
+          <w:tcPr>
+            <w:tcW w:w="797" w:type="dxa"/>
+            <w:shd w:val="clear" w:color="auto" w:fill="auto"/>
+            <w:noWrap/>
+            <w:vAlign w:val="bottom"/>
+            <w:hideMark/>
+          </w:tcPr>
+          <w:p>
+            <w:pPr>
+              <w:spacing w:after="0" w:line="240" w:lineRule="auto"/>
+              <w:jc w:val="right"/>
+              <w:rPr>
+                <w:rFonts w:ascii="Calibri" w:eastAsia="Times New Roman" w:hAnsi="Calibri" w:cs="Calibri"/>
+                <w:color w:val="000000"/>
+                <w:sz w:val="18"/>
+              </w:rPr>
+            </w:pPr>
+            <w:r>
+              <w:rPr>
+                <w:rFonts w:ascii="Calibri" w:eastAsia="Times New Roman" w:hAnsi="Calibri" w:cs="Calibri"/>
+                <w:color w:val="000000"/>
+                <w:sz w:val="18"/>
+              </w:rPr>
+              <w:t>0</w:t>
+            </w:r>
+          </w:p>
+        </w:tc>
+        <w:tc>
+          <w:tcPr>
+            <w:tcW w:w="567" w:type="dxa"/>
+            <w:shd w:val="clear" w:color="auto" w:fill="auto"/>
+            <w:noWrap/>
+            <w:vAlign w:val="bottom"/>
+            <w:hideMark/>
+          </w:tcPr>
+          <w:p>
+            <w:pPr>
+              <w:spacing w:after="0" w:line="240" w:lineRule="auto"/>
+              <w:jc w:val="right"/>
+              <w:rPr>
+                <w:rFonts w:ascii="Calibri" w:eastAsia="Times New Roman" w:hAnsi="Calibri" w:cs="Calibri"/>
+                <w:color w:val="000000"/>
+                <w:sz w:val="18"/>
+              </w:rPr>
+            </w:pPr>
+            <w:r>
+              <w:rPr>
+                <w:rFonts w:ascii="Calibri" w:eastAsia="Times New Roman" w:hAnsi="Calibri" w:cs="Calibri"/>
+                <w:color w:val="000000"/>
+                <w:sz w:val="18"/>
+              </w:rPr>
+              <w:t>0</w:t>
+            </w:r>
+          </w:p>
+        </w:tc>
+        <w:tc>
+          <w:tcPr>
+            <w:tcW w:w="3431" w:type="dxa"/>
+            <w:shd w:val="clear" w:color="auto" w:fill="auto"/>
+            <w:noWrap/>
+            <w:vAlign w:val="bottom"/>
+            <w:hideMark/>
+          </w:tcPr>
+          <w:p>
+            <w:pPr>
+              <w:spacing w:after="0" w:line="240" w:lineRule="auto"/>
+              <w:rPr>
+                <w:rFonts w:ascii="Calibri" w:eastAsia="Times New Roman" w:hAnsi="Calibri" w:cs="Calibri"/>
+                <w:color w:val="000000"/>
+                <w:sz w:val="18"/>
+              </w:rPr>
+            </w:pPr>
+            <w:r>
+              <w:rPr>
+                <w:rFonts w:ascii="Calibri" w:eastAsia="Times New Roman" w:hAnsi="Calibri" w:cs="Calibri"/>
+                <w:color w:val="000000"/>
+                <w:sz w:val="18"/>
+              </w:rPr>
+              <w:t xml:space="preserve">No twin listed in 1994; 98300 invalidly skipped roster,98400 said </w:t>
+            </w:r>
+            <w:proofErr w:type="spellStart"/>
+            <w:r>
+              <w:rPr>
+                <w:rFonts w:ascii="Calibri" w:eastAsia="Times New Roman" w:hAnsi="Calibri" w:cs="Calibri"/>
+                <w:color w:val="000000"/>
+                <w:sz w:val="18"/>
+              </w:rPr>
+              <w:t>OtherNonRelative</w:t>
+            </w:r>
+            <w:proofErr w:type="spellEnd"/>
+            <w:r>
+              <w:rPr>
+                <w:rFonts w:ascii="Calibri" w:eastAsia="Times New Roman" w:hAnsi="Calibri" w:cs="Calibri"/>
+                <w:color w:val="000000"/>
+                <w:sz w:val="18"/>
+              </w:rPr>
+              <w:t>;</w:t>
+            </w:r>
+            <w:r>
+              <w:rPr>
+                <w:rFonts w:ascii="Calibri" w:eastAsia="Times New Roman" w:hAnsi="Calibri" w:cs="Calibri"/>
+                <w:color w:val="000000"/>
+                <w:sz w:val="18"/>
+              </w:rPr>
+              <w:t xml:space="preserve"> </w:t>
+            </w:r>
+            <w:r>
+              <w:rPr>
+                <w:rFonts w:ascii="Calibri" w:eastAsia="Times New Roman" w:hAnsi="Calibri" w:cs="Calibri"/>
+                <w:color w:val="000000"/>
+                <w:sz w:val="18"/>
+              </w:rPr>
+              <w:t>born in 1958-Dec and 1958-Nov; 98300 hasn't responded since 1984</w:t>
+            </w:r>
+          </w:p>
+        </w:tc>
+        <w:tc>
+          <w:tcPr>
+            <w:tcW w:w="981" w:type="dxa"/>
+            <w:shd w:val="clear" w:color="auto" w:fill="auto"/>
+            <w:noWrap/>
+            <w:vAlign w:val="bottom"/>
+            <w:hideMark/>
+          </w:tcPr>
+          <w:p>
+            <w:pPr>
+              <w:spacing w:after="0" w:line="240" w:lineRule="auto"/>
+              <w:jc w:val="right"/>
+              <w:rPr>
+                <w:rFonts w:ascii="Calibri" w:eastAsia="Times New Roman" w:hAnsi="Calibri" w:cs="Calibri"/>
+                <w:color w:val="000000"/>
+                <w:sz w:val="18"/>
+              </w:rPr>
+            </w:pPr>
+            <w:r>
+              <w:rPr>
+                <w:rFonts w:ascii="Calibri" w:eastAsia="Times New Roman" w:hAnsi="Calibri" w:cs="Calibri"/>
+                <w:color w:val="000000"/>
+                <w:sz w:val="18"/>
+              </w:rPr>
+              <w:t>25</w:t>
+            </w:r>
+          </w:p>
+        </w:tc>
+        <w:tc>
+          <w:tcPr>
+            <w:tcW w:w="954" w:type="dxa"/>
+            <w:shd w:val="clear" w:color="auto" w:fill="auto"/>
+            <w:noWrap/>
+            <w:vAlign w:val="bottom"/>
+            <w:hideMark/>
+          </w:tcPr>
+          <w:p>
+            <w:pPr>
+              <w:spacing w:after="0" w:line="240" w:lineRule="auto"/>
+              <w:jc w:val="right"/>
+              <w:rPr>
+                <w:rFonts w:ascii="Calibri" w:eastAsia="Times New Roman" w:hAnsi="Calibri" w:cs="Calibri"/>
+                <w:color w:val="000000"/>
+                <w:sz w:val="18"/>
+              </w:rPr>
+            </w:pPr>
+            <w:r>
+              <w:rPr>
+                <w:rFonts w:ascii="Calibri" w:eastAsia="Times New Roman" w:hAnsi="Calibri" w:cs="Calibri"/>
+                <w:color w:val="000000"/>
+                <w:sz w:val="18"/>
+              </w:rPr>
+              <w:t>0</w:t>
+            </w:r>
+          </w:p>
+        </w:tc>
+        <w:tc>
+          <w:tcPr>
+            <w:tcW w:w="954" w:type="dxa"/>
+            <w:shd w:val="clear" w:color="auto" w:fill="auto"/>
+            <w:noWrap/>
+            <w:vAlign w:val="bottom"/>
+            <w:hideMark/>
+          </w:tcPr>
+          <w:p>
+            <w:pPr>
+              <w:spacing w:after="0" w:line="240" w:lineRule="auto"/>
+              <w:jc w:val="right"/>
+              <w:rPr>
+                <w:rFonts w:ascii="Calibri" w:eastAsia="Times New Roman" w:hAnsi="Calibri" w:cs="Calibri"/>
+                <w:color w:val="000000"/>
+                <w:sz w:val="18"/>
+              </w:rPr>
+            </w:pPr>
+            <w:r>
+              <w:rPr>
+                <w:rFonts w:ascii="Calibri" w:eastAsia="Times New Roman" w:hAnsi="Calibri" w:cs="Calibri"/>
+                <w:color w:val="000000"/>
+                <w:sz w:val="18"/>
+              </w:rPr>
+              <w:t>0</w:t>
+            </w:r>
+          </w:p>
+        </w:tc>
+        <w:tc>
+          <w:tcPr>
+            <w:tcW w:w="757" w:type="dxa"/>
+            <w:shd w:val="clear" w:color="auto" w:fill="auto"/>
+            <w:noWrap/>
+            <w:vAlign w:val="bottom"/>
+            <w:hideMark/>
+          </w:tcPr>
+          <w:p>
+            <w:pPr>
+              <w:spacing w:after="0" w:line="240" w:lineRule="auto"/>
+              <w:jc w:val="right"/>
+              <w:rPr>
+                <w:rFonts w:ascii="Calibri" w:eastAsia="Times New Roman" w:hAnsi="Calibri" w:cs="Calibri"/>
+                <w:color w:val="000000"/>
+                <w:sz w:val="18"/>
+              </w:rPr>
+            </w:pPr>
+            <w:r>
+              <w:rPr>
+                <w:rFonts w:ascii="Calibri" w:eastAsia="Times New Roman" w:hAnsi="Calibri" w:cs="Calibri"/>
+                <w:color w:val="000000"/>
+                <w:sz w:val="18"/>
+              </w:rPr>
+              <w:t>0</w:t>
+            </w:r>
+          </w:p>
+        </w:tc>
+        <w:tc>
+          <w:tcPr>
+            <w:tcW w:w="757" w:type="dxa"/>
+            <w:shd w:val="clear" w:color="auto" w:fill="auto"/>
+            <w:noWrap/>
+            <w:vAlign w:val="bottom"/>
+            <w:hideMark/>
+          </w:tcPr>
+          <w:p>
+            <w:pPr>
+              <w:spacing w:after="0" w:line="240" w:lineRule="auto"/>
+              <w:jc w:val="right"/>
+              <w:rPr>
+                <w:rFonts w:ascii="Calibri" w:eastAsia="Times New Roman" w:hAnsi="Calibri" w:cs="Calibri"/>
+                <w:color w:val="000000"/>
+                <w:sz w:val="18"/>
+              </w:rPr>
+            </w:pPr>
+            <w:r>
+              <w:rPr>
+                <w:rFonts w:ascii="Calibri" w:eastAsia="Times New Roman" w:hAnsi="Calibri" w:cs="Calibri"/>
+                <w:color w:val="000000"/>
+                <w:sz w:val="18"/>
+              </w:rPr>
+              <w:t>0</w:t>
+            </w:r>
+          </w:p>
+        </w:tc>
+      </w:tr>
+      <w:tr>
+        <w:trPr>
+          <w:trHeight w:val="300"/>
+        </w:trPr>
+        <w:tc>
+          <w:tcPr>
+            <w:tcW w:w="872" w:type="dxa"/>
+            <w:shd w:val="clear" w:color="auto" w:fill="auto"/>
+            <w:noWrap/>
+            <w:vAlign w:val="bottom"/>
+            <w:hideMark/>
+          </w:tcPr>
+          <w:p>
+            <w:pPr>
+              <w:spacing w:after="0" w:line="240" w:lineRule="auto"/>
+              <w:jc w:val="right"/>
+              <w:rPr>
+                <w:rFonts w:ascii="Calibri" w:eastAsia="Times New Roman" w:hAnsi="Calibri" w:cs="Calibri"/>
+                <w:color w:val="000000"/>
+                <w:sz w:val="18"/>
+              </w:rPr>
+            </w:pPr>
+            <w:r>
+              <w:rPr>
+                <w:rFonts w:ascii="Calibri" w:eastAsia="Times New Roman" w:hAnsi="Calibri" w:cs="Calibri"/>
+                <w:color w:val="000000"/>
+                <w:sz w:val="18"/>
+              </w:rPr>
+              <w:t>98300</w:t>
+            </w:r>
+          </w:p>
+        </w:tc>
+        <w:tc>
+          <w:tcPr>
+            <w:tcW w:w="853" w:type="dxa"/>
+            <w:shd w:val="clear" w:color="auto" w:fill="auto"/>
+            <w:noWrap/>
+            <w:vAlign w:val="bottom"/>
+            <w:hideMark/>
+          </w:tcPr>
+          <w:p>
+            <w:pPr>
+              <w:spacing w:after="0" w:line="240" w:lineRule="auto"/>
+              <w:jc w:val="right"/>
+              <w:rPr>
+                <w:rFonts w:ascii="Calibri" w:eastAsia="Times New Roman" w:hAnsi="Calibri" w:cs="Calibri"/>
+                <w:color w:val="000000"/>
+                <w:sz w:val="18"/>
+              </w:rPr>
+            </w:pPr>
+            <w:r>
+              <w:rPr>
+                <w:rFonts w:ascii="Calibri" w:eastAsia="Times New Roman" w:hAnsi="Calibri" w:cs="Calibri"/>
+                <w:color w:val="000000"/>
+                <w:sz w:val="18"/>
+              </w:rPr>
+              <w:t>98500</w:t>
+            </w:r>
+          </w:p>
+        </w:tc>
+        <w:tc>
+          <w:tcPr>
+            <w:tcW w:w="797" w:type="dxa"/>
+            <w:shd w:val="clear" w:color="auto" w:fill="auto"/>
+            <w:noWrap/>
+            <w:vAlign w:val="bottom"/>
+            <w:hideMark/>
+          </w:tcPr>
+          <w:p>
+            <w:pPr>
+              <w:spacing w:after="0" w:line="240" w:lineRule="auto"/>
+              <w:jc w:val="right"/>
+              <w:rPr>
+                <w:rFonts w:ascii="Calibri" w:eastAsia="Times New Roman" w:hAnsi="Calibri" w:cs="Calibri"/>
+                <w:color w:val="000000"/>
+                <w:sz w:val="18"/>
+              </w:rPr>
+            </w:pPr>
+            <w:r>
+              <w:rPr>
+                <w:rFonts w:ascii="Calibri" w:eastAsia="Times New Roman" w:hAnsi="Calibri" w:cs="Calibri"/>
+                <w:color w:val="000000"/>
+                <w:sz w:val="18"/>
+              </w:rPr>
+              <w:t>0</w:t>
+            </w:r>
+          </w:p>
+        </w:tc>
+        <w:tc>
+          <w:tcPr>
+            <w:tcW w:w="567" w:type="dxa"/>
+            <w:shd w:val="clear" w:color="auto" w:fill="auto"/>
+            <w:noWrap/>
+            <w:vAlign w:val="bottom"/>
+            <w:hideMark/>
+          </w:tcPr>
+          <w:p>
+            <w:pPr>
+              <w:spacing w:after="0" w:line="240" w:lineRule="auto"/>
+              <w:jc w:val="right"/>
+              <w:rPr>
+                <w:rFonts w:ascii="Calibri" w:eastAsia="Times New Roman" w:hAnsi="Calibri" w:cs="Calibri"/>
+                <w:color w:val="000000"/>
+                <w:sz w:val="18"/>
+              </w:rPr>
+            </w:pPr>
+            <w:r>
+              <w:rPr>
+                <w:rFonts w:ascii="Calibri" w:eastAsia="Times New Roman" w:hAnsi="Calibri" w:cs="Calibri"/>
+                <w:color w:val="000000"/>
+                <w:sz w:val="18"/>
+              </w:rPr>
+              <w:t>0</w:t>
+            </w:r>
+          </w:p>
+        </w:tc>
+        <w:tc>
+          <w:tcPr>
+            <w:tcW w:w="3431" w:type="dxa"/>
+            <w:shd w:val="clear" w:color="auto" w:fill="auto"/>
+            <w:noWrap/>
+            <w:vAlign w:val="bottom"/>
+            <w:hideMark/>
+          </w:tcPr>
+          <w:p>
+            <w:pPr>
+              <w:spacing w:after="0" w:line="240" w:lineRule="auto"/>
+              <w:rPr>
+                <w:rFonts w:ascii="Calibri" w:eastAsia="Times New Roman" w:hAnsi="Calibri" w:cs="Calibri"/>
+                <w:color w:val="000000"/>
+                <w:sz w:val="18"/>
+              </w:rPr>
+            </w:pPr>
+            <w:r>
+              <w:rPr>
+                <w:rFonts w:ascii="Calibri" w:eastAsia="Times New Roman" w:hAnsi="Calibri" w:cs="Calibri"/>
+                <w:color w:val="000000"/>
+                <w:sz w:val="18"/>
+              </w:rPr>
+              <w:t xml:space="preserve">No twin listed in 1994; Both invalidly skipped roster; didn't mention any siblings in 2006 </w:t>
+            </w:r>
+            <w:proofErr w:type="spellStart"/>
+            <w:r>
+              <w:rPr>
+                <w:rFonts w:ascii="Calibri" w:eastAsia="Times New Roman" w:hAnsi="Calibri" w:cs="Calibri"/>
+                <w:color w:val="000000"/>
+                <w:sz w:val="18"/>
+              </w:rPr>
+              <w:t>biomom</w:t>
+            </w:r>
+            <w:proofErr w:type="spellEnd"/>
+            <w:r>
+              <w:rPr>
+                <w:rFonts w:ascii="Calibri" w:eastAsia="Times New Roman" w:hAnsi="Calibri" w:cs="Calibri"/>
+                <w:color w:val="000000"/>
+                <w:sz w:val="18"/>
+              </w:rPr>
+              <w:t>/dad items</w:t>
+            </w:r>
+          </w:p>
+        </w:tc>
+        <w:tc>
+          <w:tcPr>
+            <w:tcW w:w="981" w:type="dxa"/>
+            <w:shd w:val="clear" w:color="auto" w:fill="auto"/>
+            <w:noWrap/>
+            <w:vAlign w:val="bottom"/>
+            <w:hideMark/>
+          </w:tcPr>
+          <w:p>
+            <w:pPr>
+              <w:spacing w:after="0" w:line="240" w:lineRule="auto"/>
+              <w:jc w:val="right"/>
+              <w:rPr>
+                <w:rFonts w:ascii="Calibri" w:eastAsia="Times New Roman" w:hAnsi="Calibri" w:cs="Calibri"/>
+                <w:color w:val="000000"/>
+                <w:sz w:val="18"/>
+              </w:rPr>
+            </w:pPr>
+            <w:r>
+              <w:rPr>
+                <w:rFonts w:ascii="Calibri" w:eastAsia="Times New Roman" w:hAnsi="Calibri" w:cs="Calibri"/>
+                <w:color w:val="000000"/>
+                <w:sz w:val="18"/>
+              </w:rPr>
+              <w:t>-16</w:t>
+            </w:r>
+          </w:p>
+        </w:tc>
+        <w:tc>
+          <w:tcPr>
+            <w:tcW w:w="954" w:type="dxa"/>
+            <w:shd w:val="clear" w:color="auto" w:fill="auto"/>
+            <w:noWrap/>
+            <w:vAlign w:val="bottom"/>
+            <w:hideMark/>
+          </w:tcPr>
+          <w:p>
+            <w:pPr>
+              <w:spacing w:after="0" w:line="240" w:lineRule="auto"/>
+              <w:jc w:val="right"/>
+              <w:rPr>
+                <w:rFonts w:ascii="Calibri" w:eastAsia="Times New Roman" w:hAnsi="Calibri" w:cs="Calibri"/>
+                <w:color w:val="000000"/>
+                <w:sz w:val="18"/>
+              </w:rPr>
+            </w:pPr>
+            <w:r>
+              <w:rPr>
+                <w:rFonts w:ascii="Calibri" w:eastAsia="Times New Roman" w:hAnsi="Calibri" w:cs="Calibri"/>
+                <w:color w:val="000000"/>
+                <w:sz w:val="18"/>
+              </w:rPr>
+              <w:t>0</w:t>
+            </w:r>
+          </w:p>
+        </w:tc>
+        <w:tc>
+          <w:tcPr>
+            <w:tcW w:w="954" w:type="dxa"/>
+            <w:shd w:val="clear" w:color="auto" w:fill="auto"/>
+            <w:noWrap/>
+            <w:vAlign w:val="bottom"/>
+            <w:hideMark/>
+          </w:tcPr>
+          <w:p>
+            <w:pPr>
+              <w:spacing w:after="0" w:line="240" w:lineRule="auto"/>
+              <w:jc w:val="right"/>
+              <w:rPr>
+                <w:rFonts w:ascii="Calibri" w:eastAsia="Times New Roman" w:hAnsi="Calibri" w:cs="Calibri"/>
+                <w:color w:val="000000"/>
+                <w:sz w:val="18"/>
+              </w:rPr>
+            </w:pPr>
+            <w:r>
+              <w:rPr>
+                <w:rFonts w:ascii="Calibri" w:eastAsia="Times New Roman" w:hAnsi="Calibri" w:cs="Calibri"/>
+                <w:color w:val="000000"/>
+                <w:sz w:val="18"/>
+              </w:rPr>
+              <w:t>0</w:t>
+            </w:r>
+          </w:p>
+        </w:tc>
+        <w:tc>
+          <w:tcPr>
+            <w:tcW w:w="757" w:type="dxa"/>
+            <w:shd w:val="clear" w:color="auto" w:fill="auto"/>
+            <w:noWrap/>
+            <w:vAlign w:val="bottom"/>
+            <w:hideMark/>
+          </w:tcPr>
+          <w:p>
+            <w:pPr>
+              <w:spacing w:after="0" w:line="240" w:lineRule="auto"/>
+              <w:jc w:val="right"/>
+              <w:rPr>
+                <w:rFonts w:ascii="Calibri" w:eastAsia="Times New Roman" w:hAnsi="Calibri" w:cs="Calibri"/>
+                <w:color w:val="000000"/>
+                <w:sz w:val="18"/>
+              </w:rPr>
+            </w:pPr>
+            <w:r>
+              <w:rPr>
+                <w:rFonts w:ascii="Calibri" w:eastAsia="Times New Roman" w:hAnsi="Calibri" w:cs="Calibri"/>
+                <w:color w:val="000000"/>
+                <w:sz w:val="18"/>
+              </w:rPr>
+              <w:t>0</w:t>
+            </w:r>
+          </w:p>
+        </w:tc>
+        <w:tc>
+          <w:tcPr>
+            <w:tcW w:w="757" w:type="dxa"/>
+            <w:shd w:val="clear" w:color="auto" w:fill="auto"/>
+            <w:noWrap/>
+            <w:vAlign w:val="bottom"/>
+            <w:hideMark/>
+          </w:tcPr>
+          <w:p>
+            <w:pPr>
+              <w:spacing w:after="0" w:line="240" w:lineRule="auto"/>
+              <w:jc w:val="right"/>
+              <w:rPr>
+                <w:rFonts w:ascii="Calibri" w:eastAsia="Times New Roman" w:hAnsi="Calibri" w:cs="Calibri"/>
+                <w:color w:val="000000"/>
+                <w:sz w:val="18"/>
+              </w:rPr>
+            </w:pPr>
+            <w:r>
+              <w:rPr>
+                <w:rFonts w:ascii="Calibri" w:eastAsia="Times New Roman" w:hAnsi="Calibri" w:cs="Calibri"/>
+                <w:color w:val="000000"/>
+                <w:sz w:val="18"/>
+              </w:rPr>
+              <w:t>0</w:t>
+            </w:r>
+          </w:p>
+        </w:tc>
+      </w:tr>
+      <w:tr>
+        <w:trPr>
+          <w:trHeight w:val="300"/>
+        </w:trPr>
+        <w:tc>
+          <w:tcPr>
+            <w:tcW w:w="872" w:type="dxa"/>
+            <w:shd w:val="clear" w:color="auto" w:fill="auto"/>
+            <w:noWrap/>
+            <w:vAlign w:val="bottom"/>
+            <w:hideMark/>
+          </w:tcPr>
+          <w:p>
+            <w:pPr>
+              <w:spacing w:after="0" w:line="240" w:lineRule="auto"/>
+              <w:jc w:val="right"/>
+              <w:rPr>
+                <w:rFonts w:ascii="Calibri" w:eastAsia="Times New Roman" w:hAnsi="Calibri" w:cs="Calibri"/>
+                <w:color w:val="000000"/>
+                <w:sz w:val="18"/>
+              </w:rPr>
+            </w:pPr>
+            <w:r>
+              <w:rPr>
+                <w:rFonts w:ascii="Calibri" w:eastAsia="Times New Roman" w:hAnsi="Calibri" w:cs="Calibri"/>
+                <w:color w:val="000000"/>
+                <w:sz w:val="18"/>
+              </w:rPr>
+              <w:t>98400</w:t>
+            </w:r>
+          </w:p>
+        </w:tc>
+        <w:tc>
+          <w:tcPr>
+            <w:tcW w:w="853" w:type="dxa"/>
+            <w:shd w:val="clear" w:color="auto" w:fill="auto"/>
+            <w:noWrap/>
+            <w:vAlign w:val="bottom"/>
+            <w:hideMark/>
+          </w:tcPr>
+          <w:p>
+            <w:pPr>
+              <w:spacing w:after="0" w:line="240" w:lineRule="auto"/>
+              <w:jc w:val="right"/>
+              <w:rPr>
+                <w:rFonts w:ascii="Calibri" w:eastAsia="Times New Roman" w:hAnsi="Calibri" w:cs="Calibri"/>
+                <w:color w:val="000000"/>
+                <w:sz w:val="18"/>
+              </w:rPr>
+            </w:pPr>
+            <w:r>
+              <w:rPr>
+                <w:rFonts w:ascii="Calibri" w:eastAsia="Times New Roman" w:hAnsi="Calibri" w:cs="Calibri"/>
+                <w:color w:val="000000"/>
+                <w:sz w:val="18"/>
+              </w:rPr>
+              <w:t>98500</w:t>
+            </w:r>
+          </w:p>
+        </w:tc>
+        <w:tc>
+          <w:tcPr>
+            <w:tcW w:w="797" w:type="dxa"/>
+            <w:shd w:val="clear" w:color="auto" w:fill="auto"/>
+            <w:noWrap/>
+            <w:vAlign w:val="bottom"/>
+            <w:hideMark/>
+          </w:tcPr>
+          <w:p>
+            <w:pPr>
+              <w:spacing w:after="0" w:line="240" w:lineRule="auto"/>
+              <w:jc w:val="right"/>
+              <w:rPr>
+                <w:rFonts w:ascii="Calibri" w:eastAsia="Times New Roman" w:hAnsi="Calibri" w:cs="Calibri"/>
+                <w:color w:val="000000"/>
+                <w:sz w:val="18"/>
+              </w:rPr>
+            </w:pPr>
+            <w:r>
+              <w:rPr>
+                <w:rFonts w:ascii="Calibri" w:eastAsia="Times New Roman" w:hAnsi="Calibri" w:cs="Calibri"/>
+                <w:color w:val="000000"/>
+                <w:sz w:val="18"/>
+              </w:rPr>
+              <w:t>0</w:t>
+            </w:r>
+          </w:p>
+        </w:tc>
+        <w:tc>
+          <w:tcPr>
+            <w:tcW w:w="567" w:type="dxa"/>
+            <w:shd w:val="clear" w:color="auto" w:fill="auto"/>
+            <w:noWrap/>
+            <w:vAlign w:val="bottom"/>
+            <w:hideMark/>
+          </w:tcPr>
+          <w:p>
+            <w:pPr>
+              <w:spacing w:after="0" w:line="240" w:lineRule="auto"/>
+              <w:jc w:val="right"/>
+              <w:rPr>
+                <w:rFonts w:ascii="Calibri" w:eastAsia="Times New Roman" w:hAnsi="Calibri" w:cs="Calibri"/>
+                <w:color w:val="000000"/>
+                <w:sz w:val="18"/>
+              </w:rPr>
+            </w:pPr>
+            <w:r>
+              <w:rPr>
+                <w:rFonts w:ascii="Calibri" w:eastAsia="Times New Roman" w:hAnsi="Calibri" w:cs="Calibri"/>
+                <w:color w:val="000000"/>
+                <w:sz w:val="18"/>
+              </w:rPr>
+              <w:t>0</w:t>
+            </w:r>
+          </w:p>
+        </w:tc>
+        <w:tc>
+          <w:tcPr>
+            <w:tcW w:w="3431" w:type="dxa"/>
+            <w:shd w:val="clear" w:color="auto" w:fill="auto"/>
+            <w:noWrap/>
+            <w:vAlign w:val="bottom"/>
+            <w:hideMark/>
+          </w:tcPr>
+          <w:p>
+            <w:pPr>
+              <w:spacing w:after="0" w:line="240" w:lineRule="auto"/>
+              <w:rPr>
+                <w:rFonts w:ascii="Calibri" w:eastAsia="Times New Roman" w:hAnsi="Calibri" w:cs="Calibri"/>
+                <w:color w:val="000000"/>
+                <w:sz w:val="18"/>
+              </w:rPr>
+            </w:pPr>
+            <w:r>
+              <w:rPr>
+                <w:rFonts w:ascii="Calibri" w:eastAsia="Times New Roman" w:hAnsi="Calibri" w:cs="Calibri"/>
+                <w:color w:val="000000"/>
+                <w:sz w:val="18"/>
+              </w:rPr>
+              <w:t xml:space="preserve">No twin listed in 1994; Both invalidly skipped roster; didn't mention any siblings in 2006 </w:t>
+            </w:r>
+            <w:proofErr w:type="spellStart"/>
+            <w:r>
+              <w:rPr>
+                <w:rFonts w:ascii="Calibri" w:eastAsia="Times New Roman" w:hAnsi="Calibri" w:cs="Calibri"/>
+                <w:color w:val="000000"/>
+                <w:sz w:val="18"/>
+              </w:rPr>
+              <w:t>biomom</w:t>
+            </w:r>
+            <w:proofErr w:type="spellEnd"/>
+            <w:r>
+              <w:rPr>
+                <w:rFonts w:ascii="Calibri" w:eastAsia="Times New Roman" w:hAnsi="Calibri" w:cs="Calibri"/>
+                <w:color w:val="000000"/>
+                <w:sz w:val="18"/>
+              </w:rPr>
+              <w:t>/dad items</w:t>
+            </w:r>
+          </w:p>
+        </w:tc>
+        <w:tc>
+          <w:tcPr>
+            <w:tcW w:w="981" w:type="dxa"/>
+            <w:shd w:val="clear" w:color="auto" w:fill="auto"/>
+            <w:noWrap/>
+            <w:vAlign w:val="bottom"/>
+            <w:hideMark/>
+          </w:tcPr>
+          <w:p>
+            <w:pPr>
+              <w:spacing w:after="0" w:line="240" w:lineRule="auto"/>
+              <w:jc w:val="right"/>
+              <w:rPr>
+                <w:rFonts w:ascii="Calibri" w:eastAsia="Times New Roman" w:hAnsi="Calibri" w:cs="Calibri"/>
+                <w:color w:val="000000"/>
+                <w:sz w:val="18"/>
+              </w:rPr>
+            </w:pPr>
+            <w:r>
+              <w:rPr>
+                <w:rFonts w:ascii="Calibri" w:eastAsia="Times New Roman" w:hAnsi="Calibri" w:cs="Calibri"/>
+                <w:color w:val="000000"/>
+                <w:sz w:val="18"/>
+              </w:rPr>
+              <w:t>-41</w:t>
+            </w:r>
+          </w:p>
+        </w:tc>
+        <w:tc>
+          <w:tcPr>
+            <w:tcW w:w="954" w:type="dxa"/>
+            <w:shd w:val="clear" w:color="auto" w:fill="auto"/>
+            <w:noWrap/>
+            <w:vAlign w:val="bottom"/>
+            <w:hideMark/>
+          </w:tcPr>
+          <w:p>
+            <w:pPr>
+              <w:spacing w:after="0" w:line="240" w:lineRule="auto"/>
+              <w:jc w:val="right"/>
+              <w:rPr>
+                <w:rFonts w:ascii="Calibri" w:eastAsia="Times New Roman" w:hAnsi="Calibri" w:cs="Calibri"/>
+                <w:color w:val="000000"/>
+                <w:sz w:val="18"/>
+              </w:rPr>
+            </w:pPr>
+            <w:r>
+              <w:rPr>
+                <w:rFonts w:ascii="Calibri" w:eastAsia="Times New Roman" w:hAnsi="Calibri" w:cs="Calibri"/>
+                <w:color w:val="000000"/>
+                <w:sz w:val="18"/>
+              </w:rPr>
+              <w:t>0</w:t>
+            </w:r>
+          </w:p>
+        </w:tc>
+        <w:tc>
+          <w:tcPr>
+            <w:tcW w:w="954" w:type="dxa"/>
+            <w:shd w:val="clear" w:color="auto" w:fill="auto"/>
+            <w:noWrap/>
+            <w:vAlign w:val="bottom"/>
+            <w:hideMark/>
+          </w:tcPr>
+          <w:p>
+            <w:pPr>
+              <w:spacing w:after="0" w:line="240" w:lineRule="auto"/>
+              <w:jc w:val="right"/>
+              <w:rPr>
+                <w:rFonts w:ascii="Calibri" w:eastAsia="Times New Roman" w:hAnsi="Calibri" w:cs="Calibri"/>
+                <w:color w:val="000000"/>
+                <w:sz w:val="18"/>
+              </w:rPr>
+            </w:pPr>
+            <w:r>
+              <w:rPr>
+                <w:rFonts w:ascii="Calibri" w:eastAsia="Times New Roman" w:hAnsi="Calibri" w:cs="Calibri"/>
+                <w:color w:val="000000"/>
+                <w:sz w:val="18"/>
+              </w:rPr>
+              <w:t>0</w:t>
+            </w:r>
+          </w:p>
+        </w:tc>
+        <w:tc>
+          <w:tcPr>
+            <w:tcW w:w="757" w:type="dxa"/>
+            <w:shd w:val="clear" w:color="auto" w:fill="auto"/>
+            <w:noWrap/>
+            <w:vAlign w:val="bottom"/>
+            <w:hideMark/>
+          </w:tcPr>
+          <w:p>
+            <w:pPr>
+              <w:spacing w:after="0" w:line="240" w:lineRule="auto"/>
+              <w:jc w:val="right"/>
+              <w:rPr>
+                <w:rFonts w:ascii="Calibri" w:eastAsia="Times New Roman" w:hAnsi="Calibri" w:cs="Calibri"/>
+                <w:color w:val="000000"/>
+                <w:sz w:val="18"/>
+              </w:rPr>
+            </w:pPr>
+            <w:r>
+              <w:rPr>
+                <w:rFonts w:ascii="Calibri" w:eastAsia="Times New Roman" w:hAnsi="Calibri" w:cs="Calibri"/>
+                <w:color w:val="000000"/>
+                <w:sz w:val="18"/>
+              </w:rPr>
+              <w:t>1</w:t>
+            </w:r>
+          </w:p>
+        </w:tc>
+        <w:tc>
+          <w:tcPr>
+            <w:tcW w:w="757" w:type="dxa"/>
+            <w:shd w:val="clear" w:color="auto" w:fill="auto"/>
+            <w:noWrap/>
+            <w:vAlign w:val="bottom"/>
+            <w:hideMark/>
+          </w:tcPr>
+          <w:p>
+            <w:pPr>
+              <w:spacing w:after="0" w:line="240" w:lineRule="auto"/>
+              <w:jc w:val="right"/>
+              <w:rPr>
+                <w:rFonts w:ascii="Calibri" w:eastAsia="Times New Roman" w:hAnsi="Calibri" w:cs="Calibri"/>
+                <w:color w:val="000000"/>
+                <w:sz w:val="18"/>
+              </w:rPr>
+            </w:pPr>
+            <w:r>
+              <w:rPr>
+                <w:rFonts w:ascii="Calibri" w:eastAsia="Times New Roman" w:hAnsi="Calibri" w:cs="Calibri"/>
+                <w:color w:val="000000"/>
+                <w:sz w:val="18"/>
+              </w:rPr>
+              <w:t>1</w:t>
+            </w:r>
+          </w:p>
+        </w:tc>
+      </w:tr>
+    </w:tbl>
+    <w:p>
+      <w:pPr>
+        <w:pStyle w:val="List2"/>
+        <w:numPr>
+          <w:ilvl w:val="0"/>
+          <w:numId w:val="0"/>
+        </w:numPr>
+        <w:ind w:left="1080" w:hanging="360"/>
         <w:rPr>
-          <w:color w:val="7030A0"/>
+          <w:rFonts w:ascii="Calibri" w:eastAsia="Times New Roman" w:hAnsi="Calibri" w:cs="Calibri"/>
+          <w:color w:val="000000"/>
         </w:rPr>
-        <w:t xml:space="preserve">.  </w:t>
-      </w:r>
-      <w:r>
-        <w:rPr>
-          <w:color w:val="7030A0"/>
-        </w:rPr>
-        <w:t>There are currently 11 R=1 and 10 R=.75 pairs.</w:t>
-      </w:r>
+      </w:pPr>
+    </w:p>
+    <w:p>
+      <w:pPr>
+        <w:pStyle w:val="List2"/>
+        <w:numPr>
+          <w:ilvl w:val="0"/>
+          <w:numId w:val="0"/>
+        </w:numPr>
+        <w:ind w:left="1080" w:hanging="360"/>
+      </w:pPr>
+      <w:r>
+        <w:t>The third pair demoted from was mentioned above (422400 &amp;1205400)</w:t>
+      </w:r>
+      <w:r>
+        <w:t>.</w:t>
+      </w:r>
+    </w:p>
+    <w:p>
+      <w:pPr>
+        <w:pStyle w:val="List2"/>
+        <w:numPr>
+          <w:ilvl w:val="0"/>
+          <w:numId w:val="0"/>
+        </w:numPr>
+        <w:ind w:left="1080" w:hanging="360"/>
+      </w:pPr>
     </w:p>
     <w:p>
       <w:pPr>
@@ -3588,6 +5203,7 @@
           <w:sz w:val="20"/>
           <w:szCs w:val="20"/>
         </w:rPr>
+        <w:lastRenderedPageBreak/>
         <w:t>E</w:t>
       </w:r>
       <w:r>
@@ -3783,7 +5399,6 @@
         <w:ind w:left="720"/>
       </w:pPr>
       <w:r>
-        <w:lastRenderedPageBreak/>
         <w:t xml:space="preserve">Joe: </w:t>
       </w:r>
       <w:r>
@@ -3825,40 +5440,16 @@
           <w:numId w:val="7"/>
         </w:numPr>
         <w:ind w:left="360"/>
-        <w:rPr>
-          <w:color w:val="7030A0"/>
-        </w:rPr>
-      </w:pPr>
-      <w:r>
-        <w:rPr>
-          <w:color w:val="7030A0"/>
-        </w:rPr>
-        <w:t xml:space="preserve">Code for </w:t>
-      </w:r>
-      <w:r>
-        <w:rPr>
-          <w:color w:val="7030A0"/>
-        </w:rPr>
-        <w:t>kinship algorithm</w:t>
-      </w:r>
-      <w:r>
-        <w:rPr>
-          <w:color w:val="7030A0"/>
-        </w:rPr>
-        <w:t xml:space="preserve"> is on </w:t>
+      </w:pPr>
+      <w:r>
+        <w:t xml:space="preserve">Code for kinship algorithm is on </w:t>
       </w:r>
       <w:proofErr w:type="spellStart"/>
       <w:r>
-        <w:rPr>
-          <w:color w:val="7030A0"/>
-        </w:rPr>
         <w:t>GitHub</w:t>
       </w:r>
       <w:proofErr w:type="spellEnd"/>
       <w:r>
-        <w:rPr>
-          <w:color w:val="7030A0"/>
-        </w:rPr>
         <w:t xml:space="preserve"> now (code for the package is still on R-Forge)</w:t>
       </w:r>
     </w:p>
@@ -3873,17 +5464,12 @@
       </w:pPr>
       <w:hyperlink r:id="rId9" w:history="1">
         <w:r>
-          <w:rPr>
-            <w:rStyle w:val="Hyperlink"/>
-          </w:rPr>
           <w:t>https://github.com/wibeasley/NlsyLinksDetermination</w:t>
         </w:r>
       </w:hyperlink>
       <w:r>
         <w:t xml:space="preserve"> </w:t>
       </w:r>
-      <w:bookmarkStart w:id="0" w:name="_GoBack"/>
-      <w:bookmarkEnd w:id="0"/>
     </w:p>
     <w:p>
       <w:pPr>
@@ -3893,14 +5479,8 @@
           <w:numId w:val="7"/>
         </w:numPr>
         <w:ind w:left="360"/>
-        <w:rPr>
-          <w:color w:val="7030A0"/>
-        </w:rPr>
-      </w:pPr>
-      <w:r>
-        <w:rPr>
-          <w:color w:val="7030A0"/>
-        </w:rPr>
+      </w:pPr>
+      <w:r>
         <w:t>Package Developments since last mass email</w:t>
       </w:r>
     </w:p>
@@ -3908,14 +5488,8 @@
       <w:pPr>
         <w:pStyle w:val="List2"/>
         <w:ind w:left="720"/>
-        <w:rPr>
-          <w:color w:val="7030A0"/>
-        </w:rPr>
-      </w:pPr>
-      <w:r>
-        <w:rPr>
-          <w:color w:val="7030A0"/>
-        </w:rPr>
+      </w:pPr>
+      <w:r>
         <w:t>Gen1 Links (and MDAN links) are included</w:t>
       </w:r>
     </w:p>
@@ -3923,14 +5497,8 @@
       <w:pPr>
         <w:pStyle w:val="List2"/>
         <w:ind w:left="720"/>
-        <w:rPr>
-          <w:color w:val="7030A0"/>
-        </w:rPr>
-      </w:pPr>
-      <w:r>
-        <w:rPr>
-          <w:color w:val="7030A0"/>
-        </w:rPr>
+      </w:pPr>
+      <w:r>
         <w:t>Gen1 &amp; Gen2 Links and outcome variables have been updated with the 2010 survey wave</w:t>
       </w:r>
     </w:p>
@@ -3938,14 +5506,8 @@
       <w:pPr>
         <w:pStyle w:val="List2"/>
         <w:ind w:left="720"/>
-        <w:rPr>
-          <w:color w:val="7030A0"/>
-        </w:rPr>
-      </w:pPr>
-      <w:r>
-        <w:rPr>
-          <w:color w:val="7030A0"/>
-        </w:rPr>
+      </w:pPr>
+      <w:r>
         <w:t>Height is available</w:t>
       </w:r>
     </w:p>
@@ -3953,14 +5515,8 @@
       <w:pPr>
         <w:pStyle w:val="List2"/>
         <w:ind w:left="720"/>
-        <w:rPr>
-          <w:color w:val="7030A0"/>
-        </w:rPr>
-      </w:pPr>
-      <w:r>
-        <w:rPr>
-          <w:color w:val="7030A0"/>
-        </w:rPr>
+      </w:pPr>
+      <w:r>
         <w:t>Vignettes &amp; documentation needs to catch up</w:t>
       </w:r>
     </w:p>
@@ -3972,14 +5528,8 @@
           <w:numId w:val="7"/>
         </w:numPr>
         <w:ind w:left="1080"/>
-        <w:rPr>
-          <w:color w:val="7030A0"/>
-        </w:rPr>
-      </w:pPr>
-      <w:r>
-        <w:rPr>
-          <w:color w:val="7030A0"/>
-        </w:rPr>
+      </w:pPr>
+      <w:r>
         <w:t>Gen1 &amp;MDAN examples</w:t>
       </w:r>
     </w:p>
@@ -3991,14 +5541,8 @@
           <w:numId w:val="7"/>
         </w:numPr>
         <w:ind w:left="1080"/>
-        <w:rPr>
-          <w:color w:val="7030A0"/>
-        </w:rPr>
-      </w:pPr>
-      <w:r>
-        <w:rPr>
-          <w:color w:val="7030A0"/>
-        </w:rPr>
+      </w:pPr>
+      <w:r>
         <w:t>Example of manipulating with SAS midstream in the R flow (requested at BGA)</w:t>
       </w:r>
     </w:p>
@@ -4010,14 +5554,8 @@
           <w:numId w:val="7"/>
         </w:numPr>
         <w:ind w:left="1080"/>
-        <w:rPr>
-          <w:color w:val="7030A0"/>
-        </w:rPr>
-      </w:pPr>
-      <w:r>
-        <w:rPr>
-          <w:color w:val="7030A0"/>
-        </w:rPr>
+      </w:pPr>
+      <w:r>
         <w:t>Kelly, can you look for your name in the documentation, and send me your responses?</w:t>
       </w:r>
     </w:p>
@@ -4319,26 +5857,14 @@
         </w:numPr>
         <w:spacing w:after="0"/>
         <w:ind w:left="1080"/>
-        <w:rPr>
-          <w:color w:val="7030A0"/>
-        </w:rPr>
-      </w:pPr>
-      <w:r>
-        <w:rPr>
-          <w:color w:val="7030A0"/>
-        </w:rPr>
+      </w:pPr>
+      <w:r>
         <w:t>Multivariate consideration</w:t>
       </w:r>
       <w:r>
-        <w:rPr>
-          <w:color w:val="7030A0"/>
-        </w:rPr>
         <w:t xml:space="preserve"> </w:t>
       </w:r>
       <w:r>
-        <w:rPr>
-          <w:color w:val="7030A0"/>
-        </w:rPr>
         <w:t>instead of univariate</w:t>
       </w:r>
     </w:p>
@@ -4351,34 +5877,19 @@
         </w:numPr>
         <w:spacing w:after="0"/>
         <w:ind w:left="1440"/>
-        <w:rPr>
-          <w:color w:val="7030A0"/>
-        </w:rPr>
       </w:pPr>
       <w:proofErr w:type="spellStart"/>
       <w:r>
-        <w:rPr>
-          <w:color w:val="7030A0"/>
-        </w:rPr>
         <w:t>eg</w:t>
       </w:r>
       <w:proofErr w:type="spellEnd"/>
       <w:r>
-        <w:rPr>
-          <w:color w:val="7030A0"/>
-        </w:rPr>
         <w:t>, simultaneously considering multiple markers</w:t>
       </w:r>
       <w:r>
-        <w:rPr>
-          <w:color w:val="7030A0"/>
-        </w:rPr>
         <w:t>/variables</w:t>
       </w:r>
       <w:r>
-        <w:rPr>
-          <w:color w:val="7030A0"/>
-        </w:rPr>
         <w:t>, instead of one</w:t>
       </w:r>
     </w:p>
@@ -4391,22 +5902,14 @@
         </w:numPr>
         <w:spacing w:after="0"/>
         <w:ind w:left="1440"/>
-        <w:rPr>
-          <w:color w:val="7030A0"/>
-        </w:rPr>
       </w:pPr>
       <w:proofErr w:type="spellStart"/>
       <w:r>
-        <w:rPr>
-          <w:color w:val="7030A0"/>
-        </w:rPr>
+        <w:lastRenderedPageBreak/>
         <w:t>eg</w:t>
       </w:r>
       <w:proofErr w:type="spellEnd"/>
       <w:r>
-        <w:rPr>
-          <w:color w:val="7030A0"/>
-        </w:rPr>
         <w:t>, simultaneously considering all links within a nuclear family, instead of isolated pairs</w:t>
       </w:r>
     </w:p>
@@ -4419,14 +5922,8 @@
         </w:numPr>
         <w:spacing w:after="0"/>
         <w:ind w:left="1080"/>
-        <w:rPr>
-          <w:color w:val="7030A0"/>
-        </w:rPr>
-      </w:pPr>
-      <w:r>
-        <w:rPr>
-          <w:color w:val="7030A0"/>
-        </w:rPr>
+      </w:pPr>
+      <w:r>
         <w:t>Multivariate validation instead of univariate, to catch programming mistakes</w:t>
       </w:r>
     </w:p>
@@ -4439,28 +5936,16 @@
         </w:numPr>
         <w:spacing w:after="0"/>
         <w:ind w:left="1440"/>
-        <w:rPr>
-          <w:color w:val="7030A0"/>
-        </w:rPr>
       </w:pPr>
       <w:proofErr w:type="spellStart"/>
       <w:r>
-        <w:rPr>
-          <w:color w:val="7030A0"/>
-        </w:rPr>
         <w:t>eg</w:t>
       </w:r>
       <w:proofErr w:type="spellEnd"/>
       <w:r>
-        <w:rPr>
-          <w:color w:val="7030A0"/>
-        </w:rPr>
         <w:t>,</w:t>
       </w:r>
       <w:r>
-        <w:rPr>
-          <w:color w:val="7030A0"/>
-        </w:rPr>
         <w:t xml:space="preserve"> mother’s report of twins against the kids’ responses</w:t>
       </w:r>
     </w:p>
@@ -4473,38 +5958,20 @@
         </w:numPr>
         <w:spacing w:after="0"/>
         <w:ind w:left="1080"/>
-        <w:rPr>
-          <w:color w:val="7030A0"/>
-        </w:rPr>
-      </w:pPr>
-      <w:r>
-        <w:rPr>
-          <w:color w:val="7030A0"/>
-        </w:rPr>
+      </w:pPr>
+      <w:r>
         <w:t xml:space="preserve">End-to-end reporting </w:t>
       </w:r>
       <w:r>
-        <w:rPr>
-          <w:color w:val="7030A0"/>
-        </w:rPr>
         <w:t xml:space="preserve">(with dynamic tables and graphs) </w:t>
       </w:r>
       <w:r>
-        <w:rPr>
-          <w:color w:val="7030A0"/>
-        </w:rPr>
         <w:t xml:space="preserve">makes it easier to iteratively </w:t>
       </w:r>
       <w:r>
-        <w:rPr>
-          <w:color w:val="7030A0"/>
-        </w:rPr>
         <w:t>modify</w:t>
       </w:r>
       <w:r>
-        <w:rPr>
-          <w:color w:val="7030A0"/>
-        </w:rPr>
         <w:t>/calibrate the algorithm several times an hour.</w:t>
       </w:r>
     </w:p>
@@ -5962,7 +7429,6 @@
   <w:style w:type="character" w:default="1" w:styleId="DefaultParagraphFont">
     <w:name w:val="Default Paragraph Font"/>
     <w:uiPriority w:val="1"/>
-    <w:semiHidden/>
     <w:unhideWhenUsed/>
   </w:style>
   <w:style w:type="table" w:default="1" w:styleId="TableNormal">
@@ -6390,7 +7856,6 @@
   <w:style w:type="character" w:default="1" w:styleId="DefaultParagraphFont">
     <w:name w:val="Default Paragraph Font"/>
     <w:uiPriority w:val="1"/>
-    <w:semiHidden/>
     <w:unhideWhenUsed/>
   </w:style>
   <w:style w:type="table" w:default="1" w:styleId="TableNormal">
@@ -6923,7 +8388,7 @@
 </file>
 
 <file path=customXml/itemProps1.xml><?xml version="1.0" encoding="utf-8"?>
-<ds:datastoreItem xmlns:ds="http://schemas.openxmlformats.org/officeDocument/2006/customXml" ds:itemID="{07663AAA-1EF7-469F-9211-217185A3F9D9}">
+<ds:datastoreItem xmlns:ds="http://schemas.openxmlformats.org/officeDocument/2006/customXml" ds:itemID="{33C0B6E7-5CC3-42E6-BFB8-0CA65E65AE33}">
   <ds:schemaRefs>
     <ds:schemaRef ds:uri="http://schemas.openxmlformats.org/officeDocument/2006/bibliography"/>
   </ds:schemaRefs>

</xml_diff>